<commit_message>
clustTools and caretExtra compatibility
Compatibility with the newest package versions and new tools
</commit_message>
<xml_diff>
--- a/paper/supplementary_material.docx
+++ b/paper/supplementary_material.docx
@@ -40,7 +40,7 @@
       </w:pPr>
       <w:r>
         <w:rPr/>
-        <w:t>2023-09-04</w:t>
+        <w:t>2023-10-11</w:t>
       </w:r>
     </w:p>
     <w:p>
@@ -2407,298 +2407,17 @@
       </m:oMath>
       <w:r>
         <w:rPr/>
-        <w:t xml:space="preserve"> is the total observation number. Brier skill scores (63) were computed with the following formula:</w:t>
+        <w:t xml:space="preserve"> is the total observation number.</w:t>
       </w:r>
     </w:p>
     <w:p>
       <w:pPr>
         <w:pStyle w:val="TextBody"/>
-        <w:jc w:val="center"/>
         <w:rPr/>
       </w:pPr>
       <w:r>
         <w:rPr/>
-      </w:r>
-      <m:oMathPara xmlns:m="http://schemas.openxmlformats.org/officeDocument/2006/math">
-        <m:oMathParaPr>
-          <m:jc m:val="center"/>
-        </m:oMathParaPr>
-        <m:oMath>
-          <m:r>
-            <w:rPr>
-              <w:rFonts w:ascii="Cambria Math" w:hAnsi="Cambria Math"/>
-            </w:rPr>
-            <m:t xml:space="preserve">B</m:t>
-          </m:r>
-          <m:r>
-            <w:rPr>
-              <w:rFonts w:ascii="Cambria Math" w:hAnsi="Cambria Math"/>
-            </w:rPr>
-            <m:t xml:space="preserve">S</m:t>
-          </m:r>
-          <m:r>
-            <w:rPr>
-              <w:rFonts w:ascii="Cambria Math" w:hAnsi="Cambria Math"/>
-            </w:rPr>
-            <m:t xml:space="preserve">S</m:t>
-          </m:r>
-          <m:r>
-            <w:rPr>
-              <w:rFonts w:ascii="Cambria Math" w:hAnsi="Cambria Math"/>
-            </w:rPr>
-            <m:t xml:space="preserve">=</m:t>
-          </m:r>
-          <m:r>
-            <w:rPr>
-              <w:rFonts w:ascii="Cambria Math" w:hAnsi="Cambria Math"/>
-            </w:rPr>
-            <m:t xml:space="preserve">1</m:t>
-          </m:r>
-          <m:r>
-            <w:rPr>
-              <w:rFonts w:ascii="Cambria Math" w:hAnsi="Cambria Math"/>
-            </w:rPr>
-            <m:t xml:space="preserve">−</m:t>
-          </m:r>
-          <m:f>
-            <m:num>
-              <m:r>
-                <w:rPr>
-                  <w:rFonts w:ascii="Cambria Math" w:hAnsi="Cambria Math"/>
-                </w:rPr>
-                <m:t xml:space="preserve">B</m:t>
-              </m:r>
-              <m:sSub>
-                <m:e>
-                  <m:r>
-                    <w:rPr>
-                      <w:rFonts w:ascii="Cambria Math" w:hAnsi="Cambria Math"/>
-                    </w:rPr>
-                    <m:t xml:space="preserve">S</m:t>
-                  </m:r>
-                </m:e>
-                <m:sub>
-                  <m:r>
-                    <w:rPr>
-                      <w:rFonts w:ascii="Cambria Math" w:hAnsi="Cambria Math"/>
-                    </w:rPr>
-                    <m:t xml:space="preserve">m</m:t>
-                  </m:r>
-                  <m:r>
-                    <w:rPr>
-                      <w:rFonts w:ascii="Cambria Math" w:hAnsi="Cambria Math"/>
-                    </w:rPr>
-                    <m:t xml:space="preserve">o</m:t>
-                  </m:r>
-                  <m:r>
-                    <w:rPr>
-                      <w:rFonts w:ascii="Cambria Math" w:hAnsi="Cambria Math"/>
-                    </w:rPr>
-                    <m:t xml:space="preserve">d</m:t>
-                  </m:r>
-                  <m:r>
-                    <w:rPr>
-                      <w:rFonts w:ascii="Cambria Math" w:hAnsi="Cambria Math"/>
-                    </w:rPr>
-                    <m:t xml:space="preserve">e</m:t>
-                  </m:r>
-                  <m:r>
-                    <w:rPr>
-                      <w:rFonts w:ascii="Cambria Math" w:hAnsi="Cambria Math"/>
-                    </w:rPr>
-                    <m:t xml:space="preserve">l</m:t>
-                  </m:r>
-                </m:sub>
-              </m:sSub>
-            </m:num>
-            <m:den>
-              <m:r>
-                <w:rPr>
-                  <w:rFonts w:ascii="Cambria Math" w:hAnsi="Cambria Math"/>
-                </w:rPr>
-                <m:t xml:space="preserve">B</m:t>
-              </m:r>
-              <m:sSub>
-                <m:e>
-                  <m:r>
-                    <w:rPr>
-                      <w:rFonts w:ascii="Cambria Math" w:hAnsi="Cambria Math"/>
-                    </w:rPr>
-                    <m:t xml:space="preserve">S</m:t>
-                  </m:r>
-                </m:e>
-                <m:sub>
-                  <m:r>
-                    <w:rPr>
-                      <w:rFonts w:ascii="Cambria Math" w:hAnsi="Cambria Math"/>
-                    </w:rPr>
-                    <m:t xml:space="preserve">r</m:t>
-                  </m:r>
-                  <m:r>
-                    <w:rPr>
-                      <w:rFonts w:ascii="Cambria Math" w:hAnsi="Cambria Math"/>
-                    </w:rPr>
-                    <m:t xml:space="preserve">a</m:t>
-                  </m:r>
-                  <m:r>
-                    <w:rPr>
-                      <w:rFonts w:ascii="Cambria Math" w:hAnsi="Cambria Math"/>
-                    </w:rPr>
-                    <m:t xml:space="preserve">n</m:t>
-                  </m:r>
-                  <m:r>
-                    <w:rPr>
-                      <w:rFonts w:ascii="Cambria Math" w:hAnsi="Cambria Math"/>
-                    </w:rPr>
-                    <m:t xml:space="preserve">d</m:t>
-                  </m:r>
-                  <m:r>
-                    <w:rPr>
-                      <w:rFonts w:ascii="Cambria Math" w:hAnsi="Cambria Math"/>
-                    </w:rPr>
-                    <m:t xml:space="preserve">o</m:t>
-                  </m:r>
-                  <m:r>
-                    <w:rPr>
-                      <w:rFonts w:ascii="Cambria Math" w:hAnsi="Cambria Math"/>
-                    </w:rPr>
-                    <m:t xml:space="preserve">m</m:t>
-                  </m:r>
-                </m:sub>
-              </m:sSub>
-            </m:den>
-          </m:f>
-        </m:oMath>
-      </m:oMathPara>
-    </w:p>
-    <w:p>
-      <w:pPr>
-        <w:pStyle w:val="FirstParagraph"/>
-        <w:rPr/>
-      </w:pPr>
-      <w:r>
-        <w:rPr/>
-        <w:t xml:space="preserve">where </w:t>
-      </w:r>
-      <w:r>
-        <w:rPr/>
-      </w:r>
-      <m:oMath xmlns:m="http://schemas.openxmlformats.org/officeDocument/2006/math">
-        <m:r>
-          <w:rPr>
-            <w:rFonts w:ascii="Cambria Math" w:hAnsi="Cambria Math"/>
-          </w:rPr>
-          <m:t xml:space="preserve">B</m:t>
-        </m:r>
-        <m:sSub>
-          <m:e>
-            <m:r>
-              <w:rPr>
-                <w:rFonts w:ascii="Cambria Math" w:hAnsi="Cambria Math"/>
-              </w:rPr>
-              <m:t xml:space="preserve">S</m:t>
-            </m:r>
-          </m:e>
-          <m:sub>
-            <m:r>
-              <w:rPr>
-                <w:rFonts w:ascii="Cambria Math" w:hAnsi="Cambria Math"/>
-              </w:rPr>
-              <m:t xml:space="preserve">m</m:t>
-            </m:r>
-            <m:r>
-              <w:rPr>
-                <w:rFonts w:ascii="Cambria Math" w:hAnsi="Cambria Math"/>
-              </w:rPr>
-              <m:t xml:space="preserve">o</m:t>
-            </m:r>
-            <m:r>
-              <w:rPr>
-                <w:rFonts w:ascii="Cambria Math" w:hAnsi="Cambria Math"/>
-              </w:rPr>
-              <m:t xml:space="preserve">d</m:t>
-            </m:r>
-            <m:r>
-              <w:rPr>
-                <w:rFonts w:ascii="Cambria Math" w:hAnsi="Cambria Math"/>
-              </w:rPr>
-              <m:t xml:space="preserve">e</m:t>
-            </m:r>
-            <m:r>
-              <w:rPr>
-                <w:rFonts w:ascii="Cambria Math" w:hAnsi="Cambria Math"/>
-              </w:rPr>
-              <m:t xml:space="preserve">l</m:t>
-            </m:r>
-          </m:sub>
-        </m:sSub>
-      </m:oMath>
-      <w:r>
-        <w:rPr/>
-        <w:t xml:space="preserve"> is the Brier score of the model and </w:t>
-      </w:r>
-      <w:r>
-        <w:rPr/>
-      </w:r>
-      <m:oMath xmlns:m="http://schemas.openxmlformats.org/officeDocument/2006/math">
-        <m:r>
-          <w:rPr>
-            <w:rFonts w:ascii="Cambria Math" w:hAnsi="Cambria Math"/>
-          </w:rPr>
-          <m:t xml:space="preserve">B</m:t>
-        </m:r>
-        <m:sSub>
-          <m:e>
-            <m:r>
-              <w:rPr>
-                <w:rFonts w:ascii="Cambria Math" w:hAnsi="Cambria Math"/>
-              </w:rPr>
-              <m:t xml:space="preserve">S</m:t>
-            </m:r>
-          </m:e>
-          <m:sub>
-            <m:r>
-              <w:rPr>
-                <w:rFonts w:ascii="Cambria Math" w:hAnsi="Cambria Math"/>
-              </w:rPr>
-              <m:t xml:space="preserve">r</m:t>
-            </m:r>
-            <m:r>
-              <w:rPr>
-                <w:rFonts w:ascii="Cambria Math" w:hAnsi="Cambria Math"/>
-              </w:rPr>
-              <m:t xml:space="preserve">a</m:t>
-            </m:r>
-            <m:r>
-              <w:rPr>
-                <w:rFonts w:ascii="Cambria Math" w:hAnsi="Cambria Math"/>
-              </w:rPr>
-              <m:t xml:space="preserve">n</m:t>
-            </m:r>
-            <m:r>
-              <w:rPr>
-                <w:rFonts w:ascii="Cambria Math" w:hAnsi="Cambria Math"/>
-              </w:rPr>
-              <m:t xml:space="preserve">d</m:t>
-            </m:r>
-            <m:r>
-              <w:rPr>
-                <w:rFonts w:ascii="Cambria Math" w:hAnsi="Cambria Math"/>
-              </w:rPr>
-              <m:t xml:space="preserve">o</m:t>
-            </m:r>
-            <m:r>
-              <w:rPr>
-                <w:rFonts w:ascii="Cambria Math" w:hAnsi="Cambria Math"/>
-              </w:rPr>
-              <m:t xml:space="preserve">m</m:t>
-            </m:r>
-          </m:sub>
-        </m:sSub>
-      </m:oMath>
-      <w:r>
-        <w:rPr/>
-        <w:t xml:space="preserve"> is the Brier score obtained for a purely random cluster assignment. Brier scores, Brier skill scores, sensitivity and specificity of the PTS cluster assignment were computed with in-house developed R functions. Performance statistics for the training subset, 10-fold cross-validation and test subset of the study cohort are listed in </w:t>
+        <w:t xml:space="preserve">Performance statistics for the training subset, 10-fold cross-validation and test subset of the study cohort are listed in </w:t>
       </w:r>
       <w:r>
         <w:rPr>
@@ -18267,7 +17986,7 @@
     </w:p>
     <w:tbl>
       <w:tblPr>
-        <w:tblW w:w="10545" w:type="dxa"/>
+        <w:tblW w:w="9242" w:type="dxa"/>
         <w:jc w:val="center"/>
         <w:tblInd w:w="0" w:type="dxa"/>
         <w:tblLayout w:type="fixed"/>
@@ -18284,10 +18003,9 @@
         <w:gridCol w:w="1416"/>
         <w:gridCol w:w="1305"/>
         <w:gridCol w:w="1304"/>
-        <w:gridCol w:w="1303"/>
-        <w:gridCol w:w="1305"/>
-        <w:gridCol w:w="1303"/>
-        <w:gridCol w:w="1303"/>
+        <w:gridCol w:w="1304"/>
+        <w:gridCol w:w="1304"/>
+        <w:gridCol w:w="1304"/>
       </w:tblGrid>
       <w:tr>
         <w:trPr>
@@ -18458,7 +18176,7 @@
         </w:tc>
         <w:tc>
           <w:tcPr>
-            <w:tcW w:w="1303" w:type="dxa"/>
+            <w:tcW w:w="1304" w:type="dxa"/>
             <w:tcBorders>
               <w:top w:val="single" w:sz="12" w:space="0" w:color="666666"/>
               <w:bottom w:val="single" w:sz="12" w:space="0" w:color="666666"/>
@@ -18492,7 +18210,7 @@
         </w:tc>
         <w:tc>
           <w:tcPr>
-            <w:tcW w:w="1305" w:type="dxa"/>
+            <w:tcW w:w="1304" w:type="dxa"/>
             <w:tcBorders>
               <w:top w:val="single" w:sz="12" w:space="0" w:color="666666"/>
               <w:bottom w:val="single" w:sz="12" w:space="0" w:color="666666"/>
@@ -18520,60 +18238,13 @@
                 <w:szCs w:val="18"/>
                 <w:u w:val="none"/>
               </w:rPr>
-              <w:t>Brier skill score</w:t>
-            </w:r>
-            <w:r>
-              <w:rPr>
-                <w:rFonts w:eastAsia="Arial" w:cs="Arial"/>
-                <w:b/>
-                <w:i w:val="false"/>
-                <w:color w:val="000000"/>
-                <w:sz w:val="18"/>
-                <w:szCs w:val="18"/>
-                <w:u w:val="none"/>
-                <w:vertAlign w:val="superscript"/>
-              </w:rPr>
-              <w:t>c</w:t>
-            </w:r>
-          </w:p>
-        </w:tc>
-        <w:tc>
-          <w:tcPr>
-            <w:tcW w:w="1303" w:type="dxa"/>
-            <w:tcBorders>
-              <w:top w:val="single" w:sz="12" w:space="0" w:color="666666"/>
-              <w:bottom w:val="single" w:sz="12" w:space="0" w:color="666666"/>
-            </w:tcBorders>
-            <w:shd w:color="auto" w:fill="FFFFFF" w:val="clear"/>
-            <w:vAlign w:val="center"/>
-          </w:tcPr>
-          <w:p>
-            <w:pPr>
-              <w:pStyle w:val="Normal"/>
-              <w:widowControl w:val="false"/>
-              <w:pBdr/>
-              <w:spacing w:lineRule="exact" w:line="240" w:before="100" w:after="100"/>
-              <w:ind w:left="100" w:right="100" w:hanging="0"/>
-              <w:jc w:val="right"/>
-              <w:rPr/>
-            </w:pPr>
-            <w:r>
-              <w:rPr>
-                <w:rFonts w:eastAsia="Arial" w:cs="Arial"/>
-                <w:b/>
-                <w:i w:val="false"/>
-                <w:color w:val="000000"/>
-                <w:sz w:val="18"/>
-                <w:szCs w:val="18"/>
-                <w:u w:val="none"/>
-              </w:rPr>
               <w:t>Sensitivity, PTS cluster</w:t>
             </w:r>
           </w:p>
         </w:tc>
         <w:tc>
           <w:tcPr>
-            <w:tcW w:w="1303" w:type="dxa"/>
+            <w:tcW w:w="1304" w:type="dxa"/>
             <w:tcBorders>
               <w:top w:val="single" w:sz="12" w:space="0" w:color="666666"/>
               <w:bottom w:val="single" w:sz="12" w:space="0" w:color="666666"/>
@@ -18749,7 +18420,7 @@
         </w:tc>
         <w:tc>
           <w:tcPr>
-            <w:tcW w:w="1303" w:type="dxa"/>
+            <w:tcW w:w="1304" w:type="dxa"/>
             <w:tcBorders>
               <w:top w:val="single" w:sz="12" w:space="0" w:color="666666"/>
               <w:bottom w:val="single" w:sz="6" w:space="0" w:color="666666"/>
@@ -18783,7 +18454,7 @@
         </w:tc>
         <w:tc>
           <w:tcPr>
-            <w:tcW w:w="1305" w:type="dxa"/>
+            <w:tcW w:w="1304" w:type="dxa"/>
             <w:tcBorders>
               <w:top w:val="single" w:sz="12" w:space="0" w:color="666666"/>
               <w:bottom w:val="single" w:sz="6" w:space="0" w:color="666666"/>
@@ -18811,47 +18482,13 @@
                 <w:szCs w:val="18"/>
                 <w:u w:val="none"/>
               </w:rPr>
-              <w:t>0.88</w:t>
-            </w:r>
-          </w:p>
-        </w:tc>
-        <w:tc>
-          <w:tcPr>
-            <w:tcW w:w="1303" w:type="dxa"/>
-            <w:tcBorders>
-              <w:top w:val="single" w:sz="12" w:space="0" w:color="666666"/>
-              <w:bottom w:val="single" w:sz="6" w:space="0" w:color="666666"/>
-            </w:tcBorders>
-            <w:shd w:color="auto" w:fill="FFFFFF" w:val="clear"/>
-            <w:vAlign w:val="center"/>
-          </w:tcPr>
-          <w:p>
-            <w:pPr>
-              <w:pStyle w:val="Normal"/>
-              <w:widowControl w:val="false"/>
-              <w:pBdr/>
-              <w:spacing w:lineRule="exact" w:line="240" w:before="100" w:after="100"/>
-              <w:ind w:left="100" w:right="100" w:hanging="0"/>
-              <w:jc w:val="right"/>
-              <w:rPr/>
-            </w:pPr>
-            <w:r>
-              <w:rPr>
-                <w:rFonts w:eastAsia="Arial" w:cs="Arial"/>
-                <w:b w:val="false"/>
-                <w:i w:val="false"/>
-                <w:color w:val="000000"/>
-                <w:sz w:val="18"/>
-                <w:szCs w:val="18"/>
-                <w:u w:val="none"/>
-              </w:rPr>
               <w:t>1.00</w:t>
             </w:r>
           </w:p>
         </w:tc>
         <w:tc>
           <w:tcPr>
-            <w:tcW w:w="1303" w:type="dxa"/>
+            <w:tcW w:w="1304" w:type="dxa"/>
             <w:tcBorders>
               <w:top w:val="single" w:sz="12" w:space="0" w:color="666666"/>
               <w:bottom w:val="single" w:sz="6" w:space="0" w:color="666666"/>
@@ -19018,7 +18655,7 @@
         </w:tc>
         <w:tc>
           <w:tcPr>
-            <w:tcW w:w="1303" w:type="dxa"/>
+            <w:tcW w:w="1304" w:type="dxa"/>
             <w:tcBorders>
               <w:top w:val="single" w:sz="6" w:space="0" w:color="666666"/>
               <w:bottom w:val="single" w:sz="6" w:space="0" w:color="666666"/>
@@ -19046,13 +18683,13 @@
                 <w:szCs w:val="18"/>
                 <w:u w:val="none"/>
               </w:rPr>
-              <w:t>0.670</w:t>
-            </w:r>
-          </w:p>
-        </w:tc>
-        <w:tc>
-          <w:tcPr>
-            <w:tcW w:w="1305" w:type="dxa"/>
+              <w:t>0.680</w:t>
+            </w:r>
+          </w:p>
+        </w:tc>
+        <w:tc>
+          <w:tcPr>
+            <w:tcW w:w="1304" w:type="dxa"/>
             <w:tcBorders>
               <w:top w:val="single" w:sz="6" w:space="0" w:color="666666"/>
               <w:bottom w:val="single" w:sz="6" w:space="0" w:color="666666"/>
@@ -19080,47 +18717,13 @@
                 <w:szCs w:val="18"/>
                 <w:u w:val="none"/>
               </w:rPr>
-              <w:t>0.48</w:t>
-            </w:r>
-          </w:p>
-        </w:tc>
-        <w:tc>
-          <w:tcPr>
-            <w:tcW w:w="1303" w:type="dxa"/>
-            <w:tcBorders>
-              <w:top w:val="single" w:sz="6" w:space="0" w:color="666666"/>
-              <w:bottom w:val="single" w:sz="6" w:space="0" w:color="666666"/>
-            </w:tcBorders>
-            <w:shd w:color="auto" w:fill="FFFFFF" w:val="clear"/>
-            <w:vAlign w:val="center"/>
-          </w:tcPr>
-          <w:p>
-            <w:pPr>
-              <w:pStyle w:val="Normal"/>
-              <w:widowControl w:val="false"/>
-              <w:pBdr/>
-              <w:spacing w:lineRule="exact" w:line="240" w:before="100" w:after="100"/>
-              <w:ind w:left="100" w:right="100" w:hanging="0"/>
-              <w:jc w:val="right"/>
-              <w:rPr/>
-            </w:pPr>
-            <w:r>
-              <w:rPr>
-                <w:rFonts w:eastAsia="Arial" w:cs="Arial"/>
-                <w:b w:val="false"/>
-                <w:i w:val="false"/>
-                <w:color w:val="000000"/>
-                <w:sz w:val="18"/>
-                <w:szCs w:val="18"/>
-                <w:u w:val="none"/>
-              </w:rPr>
               <w:t>0.42</w:t>
             </w:r>
           </w:p>
         </w:tc>
         <w:tc>
           <w:tcPr>
-            <w:tcW w:w="1303" w:type="dxa"/>
+            <w:tcW w:w="1304" w:type="dxa"/>
             <w:tcBorders>
               <w:top w:val="single" w:sz="6" w:space="0" w:color="666666"/>
               <w:bottom w:val="single" w:sz="6" w:space="0" w:color="666666"/>
@@ -19287,7 +18890,7 @@
         </w:tc>
         <w:tc>
           <w:tcPr>
-            <w:tcW w:w="1303" w:type="dxa"/>
+            <w:tcW w:w="1304" w:type="dxa"/>
             <w:tcBorders>
               <w:top w:val="single" w:sz="6" w:space="0" w:color="666666"/>
               <w:bottom w:val="single" w:sz="6" w:space="0" w:color="666666"/>
@@ -19321,7 +18924,7 @@
         </w:tc>
         <w:tc>
           <w:tcPr>
-            <w:tcW w:w="1305" w:type="dxa"/>
+            <w:tcW w:w="1304" w:type="dxa"/>
             <w:tcBorders>
               <w:top w:val="single" w:sz="6" w:space="0" w:color="666666"/>
               <w:bottom w:val="single" w:sz="6" w:space="0" w:color="666666"/>
@@ -19349,47 +18952,13 @@
                 <w:szCs w:val="18"/>
                 <w:u w:val="none"/>
               </w:rPr>
-              <w:t>0.52</w:t>
-            </w:r>
-          </w:p>
-        </w:tc>
-        <w:tc>
-          <w:tcPr>
-            <w:tcW w:w="1303" w:type="dxa"/>
-            <w:tcBorders>
-              <w:top w:val="single" w:sz="6" w:space="0" w:color="666666"/>
-              <w:bottom w:val="single" w:sz="6" w:space="0" w:color="666666"/>
-            </w:tcBorders>
-            <w:shd w:color="auto" w:fill="FFFFFF" w:val="clear"/>
-            <w:vAlign w:val="center"/>
-          </w:tcPr>
-          <w:p>
-            <w:pPr>
-              <w:pStyle w:val="Normal"/>
-              <w:widowControl w:val="false"/>
-              <w:pBdr/>
-              <w:spacing w:lineRule="exact" w:line="240" w:before="100" w:after="100"/>
-              <w:ind w:left="100" w:right="100" w:hanging="0"/>
-              <w:jc w:val="right"/>
-              <w:rPr/>
-            </w:pPr>
-            <w:r>
-              <w:rPr>
-                <w:rFonts w:eastAsia="Arial" w:cs="Arial"/>
-                <w:b w:val="false"/>
-                <w:i w:val="false"/>
-                <w:color w:val="000000"/>
-                <w:sz w:val="18"/>
-                <w:szCs w:val="18"/>
-                <w:u w:val="none"/>
-              </w:rPr>
               <w:t>0.48</w:t>
             </w:r>
           </w:p>
         </w:tc>
         <w:tc>
           <w:tcPr>
-            <w:tcW w:w="1303" w:type="dxa"/>
+            <w:tcW w:w="1304" w:type="dxa"/>
             <w:tcBorders>
               <w:top w:val="single" w:sz="6" w:space="0" w:color="666666"/>
               <w:bottom w:val="single" w:sz="6" w:space="0" w:color="666666"/>
@@ -19565,7 +19134,7 @@
         </w:tc>
         <w:tc>
           <w:tcPr>
-            <w:tcW w:w="1303" w:type="dxa"/>
+            <w:tcW w:w="1304" w:type="dxa"/>
             <w:tcBorders>
               <w:top w:val="single" w:sz="6" w:space="0" w:color="666666"/>
               <w:bottom w:val="single" w:sz="6" w:space="0" w:color="666666"/>
@@ -19599,7 +19168,7 @@
         </w:tc>
         <w:tc>
           <w:tcPr>
-            <w:tcW w:w="1305" w:type="dxa"/>
+            <w:tcW w:w="1304" w:type="dxa"/>
             <w:tcBorders>
               <w:top w:val="single" w:sz="6" w:space="0" w:color="666666"/>
               <w:bottom w:val="single" w:sz="6" w:space="0" w:color="666666"/>
@@ -19627,47 +19196,13 @@
                 <w:szCs w:val="18"/>
                 <w:u w:val="none"/>
               </w:rPr>
-              <w:t>0.99</w:t>
-            </w:r>
-          </w:p>
-        </w:tc>
-        <w:tc>
-          <w:tcPr>
-            <w:tcW w:w="1303" w:type="dxa"/>
-            <w:tcBorders>
-              <w:top w:val="single" w:sz="6" w:space="0" w:color="666666"/>
-              <w:bottom w:val="single" w:sz="6" w:space="0" w:color="666666"/>
-            </w:tcBorders>
-            <w:shd w:color="auto" w:fill="FFFFFF" w:val="clear"/>
-            <w:vAlign w:val="center"/>
-          </w:tcPr>
-          <w:p>
-            <w:pPr>
-              <w:pStyle w:val="Normal"/>
-              <w:widowControl w:val="false"/>
-              <w:pBdr/>
-              <w:spacing w:lineRule="exact" w:line="240" w:before="100" w:after="100"/>
-              <w:ind w:left="100" w:right="100" w:hanging="0"/>
-              <w:jc w:val="right"/>
-              <w:rPr/>
-            </w:pPr>
-            <w:r>
-              <w:rPr>
-                <w:rFonts w:eastAsia="Arial" w:cs="Arial"/>
-                <w:b w:val="false"/>
-                <w:i w:val="false"/>
-                <w:color w:val="000000"/>
-                <w:sz w:val="18"/>
-                <w:szCs w:val="18"/>
-                <w:u w:val="none"/>
-              </w:rPr>
               <w:t>1.00</w:t>
             </w:r>
           </w:p>
         </w:tc>
         <w:tc>
           <w:tcPr>
-            <w:tcW w:w="1303" w:type="dxa"/>
+            <w:tcW w:w="1304" w:type="dxa"/>
             <w:tcBorders>
               <w:top w:val="single" w:sz="6" w:space="0" w:color="666666"/>
               <w:bottom w:val="single" w:sz="6" w:space="0" w:color="666666"/>
@@ -19834,7 +19369,7 @@
         </w:tc>
         <w:tc>
           <w:tcPr>
-            <w:tcW w:w="1303" w:type="dxa"/>
+            <w:tcW w:w="1304" w:type="dxa"/>
             <w:tcBorders>
               <w:top w:val="single" w:sz="6" w:space="0" w:color="666666"/>
               <w:bottom w:val="single" w:sz="6" w:space="0" w:color="666666"/>
@@ -19868,7 +19403,7 @@
         </w:tc>
         <w:tc>
           <w:tcPr>
-            <w:tcW w:w="1305" w:type="dxa"/>
+            <w:tcW w:w="1304" w:type="dxa"/>
             <w:tcBorders>
               <w:top w:val="single" w:sz="6" w:space="0" w:color="666666"/>
               <w:bottom w:val="single" w:sz="6" w:space="0" w:color="666666"/>
@@ -19896,47 +19431,13 @@
                 <w:szCs w:val="18"/>
                 <w:u w:val="none"/>
               </w:rPr>
-              <w:t>0.34</w:t>
-            </w:r>
-          </w:p>
-        </w:tc>
-        <w:tc>
-          <w:tcPr>
-            <w:tcW w:w="1303" w:type="dxa"/>
-            <w:tcBorders>
-              <w:top w:val="single" w:sz="6" w:space="0" w:color="666666"/>
-              <w:bottom w:val="single" w:sz="6" w:space="0" w:color="666666"/>
-            </w:tcBorders>
-            <w:shd w:color="auto" w:fill="FFFFFF" w:val="clear"/>
-            <w:vAlign w:val="center"/>
-          </w:tcPr>
-          <w:p>
-            <w:pPr>
-              <w:pStyle w:val="Normal"/>
-              <w:widowControl w:val="false"/>
-              <w:pBdr/>
-              <w:spacing w:lineRule="exact" w:line="240" w:before="100" w:after="100"/>
-              <w:ind w:left="100" w:right="100" w:hanging="0"/>
-              <w:jc w:val="right"/>
-              <w:rPr/>
-            </w:pPr>
-            <w:r>
-              <w:rPr>
-                <w:rFonts w:eastAsia="Arial" w:cs="Arial"/>
-                <w:b w:val="false"/>
-                <w:i w:val="false"/>
-                <w:color w:val="000000"/>
-                <w:sz w:val="18"/>
-                <w:szCs w:val="18"/>
-                <w:u w:val="none"/>
-              </w:rPr>
               <w:t>0.35</w:t>
             </w:r>
           </w:p>
         </w:tc>
         <w:tc>
           <w:tcPr>
-            <w:tcW w:w="1303" w:type="dxa"/>
+            <w:tcW w:w="1304" w:type="dxa"/>
             <w:tcBorders>
               <w:top w:val="single" w:sz="6" w:space="0" w:color="666666"/>
               <w:bottom w:val="single" w:sz="6" w:space="0" w:color="666666"/>
@@ -20103,7 +19604,7 @@
         </w:tc>
         <w:tc>
           <w:tcPr>
-            <w:tcW w:w="1303" w:type="dxa"/>
+            <w:tcW w:w="1304" w:type="dxa"/>
             <w:tcBorders>
               <w:top w:val="single" w:sz="6" w:space="0" w:color="666666"/>
               <w:bottom w:val="single" w:sz="6" w:space="0" w:color="666666"/>
@@ -20137,7 +19638,7 @@
         </w:tc>
         <w:tc>
           <w:tcPr>
-            <w:tcW w:w="1305" w:type="dxa"/>
+            <w:tcW w:w="1304" w:type="dxa"/>
             <w:tcBorders>
               <w:top w:val="single" w:sz="6" w:space="0" w:color="666666"/>
               <w:bottom w:val="single" w:sz="6" w:space="0" w:color="666666"/>
@@ -20165,47 +19666,13 @@
                 <w:szCs w:val="18"/>
                 <w:u w:val="none"/>
               </w:rPr>
-              <w:t>0.32</w:t>
-            </w:r>
-          </w:p>
-        </w:tc>
-        <w:tc>
-          <w:tcPr>
-            <w:tcW w:w="1303" w:type="dxa"/>
-            <w:tcBorders>
-              <w:top w:val="single" w:sz="6" w:space="0" w:color="666666"/>
-              <w:bottom w:val="single" w:sz="6" w:space="0" w:color="666666"/>
-            </w:tcBorders>
-            <w:shd w:color="auto" w:fill="FFFFFF" w:val="clear"/>
-            <w:vAlign w:val="center"/>
-          </w:tcPr>
-          <w:p>
-            <w:pPr>
-              <w:pStyle w:val="Normal"/>
-              <w:widowControl w:val="false"/>
-              <w:pBdr/>
-              <w:spacing w:lineRule="exact" w:line="240" w:before="100" w:after="100"/>
-              <w:ind w:left="100" w:right="100" w:hanging="0"/>
-              <w:jc w:val="right"/>
-              <w:rPr/>
-            </w:pPr>
-            <w:r>
-              <w:rPr>
-                <w:rFonts w:eastAsia="Arial" w:cs="Arial"/>
-                <w:b w:val="false"/>
-                <w:i w:val="false"/>
-                <w:color w:val="000000"/>
-                <w:sz w:val="18"/>
-                <w:szCs w:val="18"/>
-                <w:u w:val="none"/>
-              </w:rPr>
               <w:t>0.33</w:t>
             </w:r>
           </w:p>
         </w:tc>
         <w:tc>
           <w:tcPr>
-            <w:tcW w:w="1303" w:type="dxa"/>
+            <w:tcW w:w="1304" w:type="dxa"/>
             <w:tcBorders>
               <w:top w:val="single" w:sz="6" w:space="0" w:color="666666"/>
               <w:bottom w:val="single" w:sz="6" w:space="0" w:color="666666"/>
@@ -20381,7 +19848,7 @@
         </w:tc>
         <w:tc>
           <w:tcPr>
-            <w:tcW w:w="1303" w:type="dxa"/>
+            <w:tcW w:w="1304" w:type="dxa"/>
             <w:tcBorders>
               <w:top w:val="single" w:sz="6" w:space="0" w:color="666666"/>
               <w:bottom w:val="single" w:sz="6" w:space="0" w:color="666666"/>
@@ -20415,7 +19882,7 @@
         </w:tc>
         <w:tc>
           <w:tcPr>
-            <w:tcW w:w="1305" w:type="dxa"/>
+            <w:tcW w:w="1304" w:type="dxa"/>
             <w:tcBorders>
               <w:top w:val="single" w:sz="6" w:space="0" w:color="666666"/>
               <w:bottom w:val="single" w:sz="6" w:space="0" w:color="666666"/>
@@ -20443,47 +19910,13 @@
                 <w:szCs w:val="18"/>
                 <w:u w:val="none"/>
               </w:rPr>
-              <w:t>0.52</w:t>
-            </w:r>
-          </w:p>
-        </w:tc>
-        <w:tc>
-          <w:tcPr>
-            <w:tcW w:w="1303" w:type="dxa"/>
-            <w:tcBorders>
-              <w:top w:val="single" w:sz="6" w:space="0" w:color="666666"/>
-              <w:bottom w:val="single" w:sz="6" w:space="0" w:color="666666"/>
-            </w:tcBorders>
-            <w:shd w:color="auto" w:fill="FFFFFF" w:val="clear"/>
-            <w:vAlign w:val="center"/>
-          </w:tcPr>
-          <w:p>
-            <w:pPr>
-              <w:pStyle w:val="Normal"/>
-              <w:widowControl w:val="false"/>
-              <w:pBdr/>
-              <w:spacing w:lineRule="exact" w:line="240" w:before="100" w:after="100"/>
-              <w:ind w:left="100" w:right="100" w:hanging="0"/>
-              <w:jc w:val="right"/>
-              <w:rPr/>
-            </w:pPr>
-            <w:r>
-              <w:rPr>
-                <w:rFonts w:eastAsia="Arial" w:cs="Arial"/>
-                <w:b w:val="false"/>
-                <w:i w:val="false"/>
-                <w:color w:val="000000"/>
-                <w:sz w:val="18"/>
-                <w:szCs w:val="18"/>
-                <w:u w:val="none"/>
-              </w:rPr>
               <w:t>0.88</w:t>
             </w:r>
           </w:p>
         </w:tc>
         <w:tc>
           <w:tcPr>
-            <w:tcW w:w="1303" w:type="dxa"/>
+            <w:tcW w:w="1304" w:type="dxa"/>
             <w:tcBorders>
               <w:top w:val="single" w:sz="6" w:space="0" w:color="666666"/>
               <w:bottom w:val="single" w:sz="6" w:space="0" w:color="666666"/>
@@ -20650,7 +20083,7 @@
         </w:tc>
         <w:tc>
           <w:tcPr>
-            <w:tcW w:w="1303" w:type="dxa"/>
+            <w:tcW w:w="1304" w:type="dxa"/>
             <w:tcBorders>
               <w:top w:val="single" w:sz="6" w:space="0" w:color="666666"/>
               <w:bottom w:val="single" w:sz="6" w:space="0" w:color="666666"/>
@@ -20684,7 +20117,7 @@
         </w:tc>
         <w:tc>
           <w:tcPr>
-            <w:tcW w:w="1305" w:type="dxa"/>
+            <w:tcW w:w="1304" w:type="dxa"/>
             <w:tcBorders>
               <w:top w:val="single" w:sz="6" w:space="0" w:color="666666"/>
               <w:bottom w:val="single" w:sz="6" w:space="0" w:color="666666"/>
@@ -20712,47 +20145,13 @@
                 <w:szCs w:val="18"/>
                 <w:u w:val="none"/>
               </w:rPr>
-              <w:t>0.48</w:t>
-            </w:r>
-          </w:p>
-        </w:tc>
-        <w:tc>
-          <w:tcPr>
-            <w:tcW w:w="1303" w:type="dxa"/>
-            <w:tcBorders>
-              <w:top w:val="single" w:sz="6" w:space="0" w:color="666666"/>
-              <w:bottom w:val="single" w:sz="6" w:space="0" w:color="666666"/>
-            </w:tcBorders>
-            <w:shd w:color="auto" w:fill="FFFFFF" w:val="clear"/>
-            <w:vAlign w:val="center"/>
-          </w:tcPr>
-          <w:p>
-            <w:pPr>
-              <w:pStyle w:val="Normal"/>
-              <w:widowControl w:val="false"/>
-              <w:pBdr/>
-              <w:spacing w:lineRule="exact" w:line="240" w:before="100" w:after="100"/>
-              <w:ind w:left="100" w:right="100" w:hanging="0"/>
-              <w:jc w:val="right"/>
-              <w:rPr/>
-            </w:pPr>
-            <w:r>
-              <w:rPr>
-                <w:rFonts w:eastAsia="Arial" w:cs="Arial"/>
-                <w:b w:val="false"/>
-                <w:i w:val="false"/>
-                <w:color w:val="000000"/>
-                <w:sz w:val="18"/>
-                <w:szCs w:val="18"/>
-                <w:u w:val="none"/>
-              </w:rPr>
               <w:t>0.56</w:t>
             </w:r>
           </w:p>
         </w:tc>
         <w:tc>
           <w:tcPr>
-            <w:tcW w:w="1303" w:type="dxa"/>
+            <w:tcW w:w="1304" w:type="dxa"/>
             <w:tcBorders>
               <w:top w:val="single" w:sz="6" w:space="0" w:color="666666"/>
               <w:bottom w:val="single" w:sz="6" w:space="0" w:color="666666"/>
@@ -20919,7 +20318,7 @@
         </w:tc>
         <w:tc>
           <w:tcPr>
-            <w:tcW w:w="1303" w:type="dxa"/>
+            <w:tcW w:w="1304" w:type="dxa"/>
             <w:tcBorders>
               <w:top w:val="single" w:sz="6" w:space="0" w:color="666666"/>
               <w:bottom w:val="single" w:sz="6" w:space="0" w:color="666666"/>
@@ -20953,7 +20352,7 @@
         </w:tc>
         <w:tc>
           <w:tcPr>
-            <w:tcW w:w="1305" w:type="dxa"/>
+            <w:tcW w:w="1304" w:type="dxa"/>
             <w:tcBorders>
               <w:top w:val="single" w:sz="6" w:space="0" w:color="666666"/>
               <w:bottom w:val="single" w:sz="6" w:space="0" w:color="666666"/>
@@ -20981,47 +20380,13 @@
                 <w:szCs w:val="18"/>
                 <w:u w:val="none"/>
               </w:rPr>
-              <w:t>0.55</w:t>
-            </w:r>
-          </w:p>
-        </w:tc>
-        <w:tc>
-          <w:tcPr>
-            <w:tcW w:w="1303" w:type="dxa"/>
-            <w:tcBorders>
-              <w:top w:val="single" w:sz="6" w:space="0" w:color="666666"/>
-              <w:bottom w:val="single" w:sz="6" w:space="0" w:color="666666"/>
-            </w:tcBorders>
-            <w:shd w:color="auto" w:fill="FFFFFF" w:val="clear"/>
-            <w:vAlign w:val="center"/>
-          </w:tcPr>
-          <w:p>
-            <w:pPr>
-              <w:pStyle w:val="Normal"/>
-              <w:widowControl w:val="false"/>
-              <w:pBdr/>
-              <w:spacing w:lineRule="exact" w:line="240" w:before="100" w:after="100"/>
-              <w:ind w:left="100" w:right="100" w:hanging="0"/>
-              <w:jc w:val="right"/>
-              <w:rPr/>
-            </w:pPr>
-            <w:r>
-              <w:rPr>
-                <w:rFonts w:eastAsia="Arial" w:cs="Arial"/>
-                <w:b w:val="false"/>
-                <w:i w:val="false"/>
-                <w:color w:val="000000"/>
-                <w:sz w:val="18"/>
-                <w:szCs w:val="18"/>
-                <w:u w:val="none"/>
-              </w:rPr>
               <w:t>0.56</w:t>
             </w:r>
           </w:p>
         </w:tc>
         <w:tc>
           <w:tcPr>
-            <w:tcW w:w="1303" w:type="dxa"/>
+            <w:tcW w:w="1304" w:type="dxa"/>
             <w:tcBorders>
               <w:top w:val="single" w:sz="6" w:space="0" w:color="666666"/>
               <w:bottom w:val="single" w:sz="6" w:space="0" w:color="666666"/>
@@ -21197,7 +20562,7 @@
         </w:tc>
         <w:tc>
           <w:tcPr>
-            <w:tcW w:w="1303" w:type="dxa"/>
+            <w:tcW w:w="1304" w:type="dxa"/>
             <w:tcBorders>
               <w:top w:val="single" w:sz="6" w:space="0" w:color="666666"/>
               <w:bottom w:val="single" w:sz="6" w:space="0" w:color="666666"/>
@@ -21231,7 +20596,7 @@
         </w:tc>
         <w:tc>
           <w:tcPr>
-            <w:tcW w:w="1305" w:type="dxa"/>
+            <w:tcW w:w="1304" w:type="dxa"/>
             <w:tcBorders>
               <w:top w:val="single" w:sz="6" w:space="0" w:color="666666"/>
               <w:bottom w:val="single" w:sz="6" w:space="0" w:color="666666"/>
@@ -21259,47 +20624,13 @@
                 <w:szCs w:val="18"/>
                 <w:u w:val="none"/>
               </w:rPr>
-              <w:t>0.61</w:t>
-            </w:r>
-          </w:p>
-        </w:tc>
-        <w:tc>
-          <w:tcPr>
-            <w:tcW w:w="1303" w:type="dxa"/>
-            <w:tcBorders>
-              <w:top w:val="single" w:sz="6" w:space="0" w:color="666666"/>
-              <w:bottom w:val="single" w:sz="6" w:space="0" w:color="666666"/>
-            </w:tcBorders>
-            <w:shd w:color="auto" w:fill="FFFFFF" w:val="clear"/>
-            <w:vAlign w:val="center"/>
-          </w:tcPr>
-          <w:p>
-            <w:pPr>
-              <w:pStyle w:val="Normal"/>
-              <w:widowControl w:val="false"/>
-              <w:pBdr/>
-              <w:spacing w:lineRule="exact" w:line="240" w:before="100" w:after="100"/>
-              <w:ind w:left="100" w:right="100" w:hanging="0"/>
-              <w:jc w:val="right"/>
-              <w:rPr/>
-            </w:pPr>
-            <w:r>
-              <w:rPr>
-                <w:rFonts w:eastAsia="Arial" w:cs="Arial"/>
-                <w:b w:val="false"/>
-                <w:i w:val="false"/>
-                <w:color w:val="000000"/>
-                <w:sz w:val="18"/>
-                <w:szCs w:val="18"/>
-                <w:u w:val="none"/>
-              </w:rPr>
               <w:t>0.62</w:t>
             </w:r>
           </w:p>
         </w:tc>
         <w:tc>
           <w:tcPr>
-            <w:tcW w:w="1303" w:type="dxa"/>
+            <w:tcW w:w="1304" w:type="dxa"/>
             <w:tcBorders>
               <w:top w:val="single" w:sz="6" w:space="0" w:color="666666"/>
               <w:bottom w:val="single" w:sz="6" w:space="0" w:color="666666"/>
@@ -21466,7 +20797,7 @@
         </w:tc>
         <w:tc>
           <w:tcPr>
-            <w:tcW w:w="1303" w:type="dxa"/>
+            <w:tcW w:w="1304" w:type="dxa"/>
             <w:tcBorders>
               <w:top w:val="single" w:sz="6" w:space="0" w:color="666666"/>
               <w:bottom w:val="single" w:sz="6" w:space="0" w:color="666666"/>
@@ -21500,7 +20831,7 @@
         </w:tc>
         <w:tc>
           <w:tcPr>
-            <w:tcW w:w="1305" w:type="dxa"/>
+            <w:tcW w:w="1304" w:type="dxa"/>
             <w:tcBorders>
               <w:top w:val="single" w:sz="6" w:space="0" w:color="666666"/>
               <w:bottom w:val="single" w:sz="6" w:space="0" w:color="666666"/>
@@ -21528,47 +20859,13 @@
                 <w:szCs w:val="18"/>
                 <w:u w:val="none"/>
               </w:rPr>
-              <w:t>0.44</w:t>
-            </w:r>
-          </w:p>
-        </w:tc>
-        <w:tc>
-          <w:tcPr>
-            <w:tcW w:w="1303" w:type="dxa"/>
-            <w:tcBorders>
-              <w:top w:val="single" w:sz="6" w:space="0" w:color="666666"/>
-              <w:bottom w:val="single" w:sz="6" w:space="0" w:color="666666"/>
-            </w:tcBorders>
-            <w:shd w:color="auto" w:fill="FFFFFF" w:val="clear"/>
-            <w:vAlign w:val="center"/>
-          </w:tcPr>
-          <w:p>
-            <w:pPr>
-              <w:pStyle w:val="Normal"/>
-              <w:widowControl w:val="false"/>
-              <w:pBdr/>
-              <w:spacing w:lineRule="exact" w:line="240" w:before="100" w:after="100"/>
-              <w:ind w:left="100" w:right="100" w:hanging="0"/>
-              <w:jc w:val="right"/>
-              <w:rPr/>
-            </w:pPr>
-            <w:r>
-              <w:rPr>
-                <w:rFonts w:eastAsia="Arial" w:cs="Arial"/>
-                <w:b w:val="false"/>
-                <w:i w:val="false"/>
-                <w:color w:val="000000"/>
-                <w:sz w:val="18"/>
-                <w:szCs w:val="18"/>
-                <w:u w:val="none"/>
-              </w:rPr>
               <w:t>0.38</w:t>
             </w:r>
           </w:p>
         </w:tc>
         <w:tc>
           <w:tcPr>
-            <w:tcW w:w="1303" w:type="dxa"/>
+            <w:tcW w:w="1304" w:type="dxa"/>
             <w:tcBorders>
               <w:top w:val="single" w:sz="6" w:space="0" w:color="666666"/>
               <w:bottom w:val="single" w:sz="6" w:space="0" w:color="666666"/>
@@ -21735,7 +21032,7 @@
         </w:tc>
         <w:tc>
           <w:tcPr>
-            <w:tcW w:w="1303" w:type="dxa"/>
+            <w:tcW w:w="1304" w:type="dxa"/>
             <w:tcBorders>
               <w:top w:val="single" w:sz="6" w:space="0" w:color="666666"/>
               <w:bottom w:val="single" w:sz="6" w:space="0" w:color="666666"/>
@@ -21769,7 +21066,7 @@
         </w:tc>
         <w:tc>
           <w:tcPr>
-            <w:tcW w:w="1305" w:type="dxa"/>
+            <w:tcW w:w="1304" w:type="dxa"/>
             <w:tcBorders>
               <w:top w:val="single" w:sz="6" w:space="0" w:color="666666"/>
               <w:bottom w:val="single" w:sz="6" w:space="0" w:color="666666"/>
@@ -21797,47 +21094,13 @@
                 <w:szCs w:val="18"/>
                 <w:u w:val="none"/>
               </w:rPr>
-              <w:t>0.41</w:t>
-            </w:r>
-          </w:p>
-        </w:tc>
-        <w:tc>
-          <w:tcPr>
-            <w:tcW w:w="1303" w:type="dxa"/>
-            <w:tcBorders>
-              <w:top w:val="single" w:sz="6" w:space="0" w:color="666666"/>
-              <w:bottom w:val="single" w:sz="6" w:space="0" w:color="666666"/>
-            </w:tcBorders>
-            <w:shd w:color="auto" w:fill="FFFFFF" w:val="clear"/>
-            <w:vAlign w:val="center"/>
-          </w:tcPr>
-          <w:p>
-            <w:pPr>
-              <w:pStyle w:val="Normal"/>
-              <w:widowControl w:val="false"/>
-              <w:pBdr/>
-              <w:spacing w:lineRule="exact" w:line="240" w:before="100" w:after="100"/>
-              <w:ind w:left="100" w:right="100" w:hanging="0"/>
-              <w:jc w:val="right"/>
-              <w:rPr/>
-            </w:pPr>
-            <w:r>
-              <w:rPr>
-                <w:rFonts w:eastAsia="Arial" w:cs="Arial"/>
-                <w:b w:val="false"/>
-                <w:i w:val="false"/>
-                <w:color w:val="000000"/>
-                <w:sz w:val="18"/>
-                <w:szCs w:val="18"/>
-                <w:u w:val="none"/>
-              </w:rPr>
               <w:t>0.33</w:t>
             </w:r>
           </w:p>
         </w:tc>
         <w:tc>
           <w:tcPr>
-            <w:tcW w:w="1303" w:type="dxa"/>
+            <w:tcW w:w="1304" w:type="dxa"/>
             <w:tcBorders>
               <w:top w:val="single" w:sz="6" w:space="0" w:color="666666"/>
               <w:bottom w:val="single" w:sz="6" w:space="0" w:color="666666"/>
@@ -22013,7 +21276,7 @@
         </w:tc>
         <w:tc>
           <w:tcPr>
-            <w:tcW w:w="1303" w:type="dxa"/>
+            <w:tcW w:w="1304" w:type="dxa"/>
             <w:tcBorders>
               <w:top w:val="single" w:sz="6" w:space="0" w:color="666666"/>
               <w:bottom w:val="single" w:sz="6" w:space="0" w:color="666666"/>
@@ -22047,7 +21310,7 @@
         </w:tc>
         <w:tc>
           <w:tcPr>
-            <w:tcW w:w="1305" w:type="dxa"/>
+            <w:tcW w:w="1304" w:type="dxa"/>
             <w:tcBorders>
               <w:top w:val="single" w:sz="6" w:space="0" w:color="666666"/>
               <w:bottom w:val="single" w:sz="6" w:space="0" w:color="666666"/>
@@ -22075,47 +21338,13 @@
                 <w:szCs w:val="18"/>
                 <w:u w:val="none"/>
               </w:rPr>
-              <w:t>0.70</w:t>
-            </w:r>
-          </w:p>
-        </w:tc>
-        <w:tc>
-          <w:tcPr>
-            <w:tcW w:w="1303" w:type="dxa"/>
-            <w:tcBorders>
-              <w:top w:val="single" w:sz="6" w:space="0" w:color="666666"/>
-              <w:bottom w:val="single" w:sz="6" w:space="0" w:color="666666"/>
-            </w:tcBorders>
-            <w:shd w:color="auto" w:fill="FFFFFF" w:val="clear"/>
-            <w:vAlign w:val="center"/>
-          </w:tcPr>
-          <w:p>
-            <w:pPr>
-              <w:pStyle w:val="Normal"/>
-              <w:widowControl w:val="false"/>
-              <w:pBdr/>
-              <w:spacing w:lineRule="exact" w:line="240" w:before="100" w:after="100"/>
-              <w:ind w:left="100" w:right="100" w:hanging="0"/>
-              <w:jc w:val="right"/>
-              <w:rPr/>
-            </w:pPr>
-            <w:r>
-              <w:rPr>
-                <w:rFonts w:eastAsia="Arial" w:cs="Arial"/>
-                <w:b w:val="false"/>
-                <w:i w:val="false"/>
-                <w:color w:val="000000"/>
-                <w:sz w:val="18"/>
-                <w:szCs w:val="18"/>
-                <w:u w:val="none"/>
-              </w:rPr>
               <w:t>0.68</w:t>
             </w:r>
           </w:p>
         </w:tc>
         <w:tc>
           <w:tcPr>
-            <w:tcW w:w="1303" w:type="dxa"/>
+            <w:tcW w:w="1304" w:type="dxa"/>
             <w:tcBorders>
               <w:top w:val="single" w:sz="6" w:space="0" w:color="666666"/>
               <w:bottom w:val="single" w:sz="6" w:space="0" w:color="666666"/>
@@ -22282,7 +21511,7 @@
         </w:tc>
         <w:tc>
           <w:tcPr>
-            <w:tcW w:w="1303" w:type="dxa"/>
+            <w:tcW w:w="1304" w:type="dxa"/>
             <w:tcBorders>
               <w:top w:val="single" w:sz="6" w:space="0" w:color="666666"/>
               <w:bottom w:val="single" w:sz="6" w:space="0" w:color="666666"/>
@@ -22316,7 +21545,7 @@
         </w:tc>
         <w:tc>
           <w:tcPr>
-            <w:tcW w:w="1305" w:type="dxa"/>
+            <w:tcW w:w="1304" w:type="dxa"/>
             <w:tcBorders>
               <w:top w:val="single" w:sz="6" w:space="0" w:color="666666"/>
               <w:bottom w:val="single" w:sz="6" w:space="0" w:color="666666"/>
@@ -22344,47 +21573,13 @@
                 <w:szCs w:val="18"/>
                 <w:u w:val="none"/>
               </w:rPr>
-              <w:t>0.42</w:t>
-            </w:r>
-          </w:p>
-        </w:tc>
-        <w:tc>
-          <w:tcPr>
-            <w:tcW w:w="1303" w:type="dxa"/>
-            <w:tcBorders>
-              <w:top w:val="single" w:sz="6" w:space="0" w:color="666666"/>
-              <w:bottom w:val="single" w:sz="6" w:space="0" w:color="666666"/>
-            </w:tcBorders>
-            <w:shd w:color="auto" w:fill="FFFFFF" w:val="clear"/>
-            <w:vAlign w:val="center"/>
-          </w:tcPr>
-          <w:p>
-            <w:pPr>
-              <w:pStyle w:val="Normal"/>
-              <w:widowControl w:val="false"/>
-              <w:pBdr/>
-              <w:spacing w:lineRule="exact" w:line="240" w:before="100" w:after="100"/>
-              <w:ind w:left="100" w:right="100" w:hanging="0"/>
-              <w:jc w:val="right"/>
-              <w:rPr/>
-            </w:pPr>
-            <w:r>
-              <w:rPr>
-                <w:rFonts w:eastAsia="Arial" w:cs="Arial"/>
-                <w:b w:val="false"/>
-                <w:i w:val="false"/>
-                <w:color w:val="000000"/>
-                <w:sz w:val="18"/>
-                <w:szCs w:val="18"/>
-                <w:u w:val="none"/>
-              </w:rPr>
               <w:t>0.38</w:t>
             </w:r>
           </w:p>
         </w:tc>
         <w:tc>
           <w:tcPr>
-            <w:tcW w:w="1303" w:type="dxa"/>
+            <w:tcW w:w="1304" w:type="dxa"/>
             <w:tcBorders>
               <w:top w:val="single" w:sz="6" w:space="0" w:color="666666"/>
               <w:bottom w:val="single" w:sz="6" w:space="0" w:color="666666"/>
@@ -22551,7 +21746,7 @@
         </w:tc>
         <w:tc>
           <w:tcPr>
-            <w:tcW w:w="1303" w:type="dxa"/>
+            <w:tcW w:w="1304" w:type="dxa"/>
             <w:tcBorders>
               <w:top w:val="single" w:sz="6" w:space="0" w:color="666666"/>
               <w:bottom w:val="single" w:sz="6" w:space="0" w:color="666666"/>
@@ -22585,7 +21780,7 @@
         </w:tc>
         <w:tc>
           <w:tcPr>
-            <w:tcW w:w="1305" w:type="dxa"/>
+            <w:tcW w:w="1304" w:type="dxa"/>
             <w:tcBorders>
               <w:top w:val="single" w:sz="6" w:space="0" w:color="666666"/>
               <w:bottom w:val="single" w:sz="6" w:space="0" w:color="666666"/>
@@ -22613,47 +21808,13 @@
                 <w:szCs w:val="18"/>
                 <w:u w:val="none"/>
               </w:rPr>
-              <w:t>0.41</w:t>
-            </w:r>
-          </w:p>
-        </w:tc>
-        <w:tc>
-          <w:tcPr>
-            <w:tcW w:w="1303" w:type="dxa"/>
-            <w:tcBorders>
-              <w:top w:val="single" w:sz="6" w:space="0" w:color="666666"/>
-              <w:bottom w:val="single" w:sz="6" w:space="0" w:color="666666"/>
-            </w:tcBorders>
-            <w:shd w:color="auto" w:fill="FFFFFF" w:val="clear"/>
-            <w:vAlign w:val="center"/>
-          </w:tcPr>
-          <w:p>
-            <w:pPr>
-              <w:pStyle w:val="Normal"/>
-              <w:widowControl w:val="false"/>
-              <w:pBdr/>
-              <w:spacing w:lineRule="exact" w:line="240" w:before="100" w:after="100"/>
-              <w:ind w:left="100" w:right="100" w:hanging="0"/>
-              <w:jc w:val="right"/>
-              <w:rPr/>
-            </w:pPr>
-            <w:r>
-              <w:rPr>
-                <w:rFonts w:eastAsia="Arial" w:cs="Arial"/>
-                <w:b w:val="false"/>
-                <w:i w:val="false"/>
-                <w:color w:val="000000"/>
-                <w:sz w:val="18"/>
-                <w:szCs w:val="18"/>
-                <w:u w:val="none"/>
-              </w:rPr>
               <w:t>0.33</w:t>
             </w:r>
           </w:p>
         </w:tc>
         <w:tc>
           <w:tcPr>
-            <w:tcW w:w="1303" w:type="dxa"/>
+            <w:tcW w:w="1304" w:type="dxa"/>
             <w:tcBorders>
               <w:top w:val="single" w:sz="6" w:space="0" w:color="666666"/>
               <w:bottom w:val="single" w:sz="6" w:space="0" w:color="666666"/>
@@ -22829,7 +21990,7 @@
         </w:tc>
         <w:tc>
           <w:tcPr>
-            <w:tcW w:w="1303" w:type="dxa"/>
+            <w:tcW w:w="1304" w:type="dxa"/>
             <w:tcBorders>
               <w:top w:val="single" w:sz="6" w:space="0" w:color="666666"/>
               <w:bottom w:val="single" w:sz="6" w:space="0" w:color="666666"/>
@@ -22863,7 +22024,7 @@
         </w:tc>
         <w:tc>
           <w:tcPr>
-            <w:tcW w:w="1305" w:type="dxa"/>
+            <w:tcW w:w="1304" w:type="dxa"/>
             <w:tcBorders>
               <w:top w:val="single" w:sz="6" w:space="0" w:color="666666"/>
               <w:bottom w:val="single" w:sz="6" w:space="0" w:color="666666"/>
@@ -22891,47 +22052,13 @@
                 <w:szCs w:val="18"/>
                 <w:u w:val="none"/>
               </w:rPr>
-              <w:t>0.57</w:t>
-            </w:r>
-          </w:p>
-        </w:tc>
-        <w:tc>
-          <w:tcPr>
-            <w:tcW w:w="1303" w:type="dxa"/>
-            <w:tcBorders>
-              <w:top w:val="single" w:sz="6" w:space="0" w:color="666666"/>
-              <w:bottom w:val="single" w:sz="6" w:space="0" w:color="666666"/>
-            </w:tcBorders>
-            <w:shd w:color="auto" w:fill="FFFFFF" w:val="clear"/>
-            <w:vAlign w:val="center"/>
-          </w:tcPr>
-          <w:p>
-            <w:pPr>
-              <w:pStyle w:val="Normal"/>
-              <w:widowControl w:val="false"/>
-              <w:pBdr/>
-              <w:spacing w:lineRule="exact" w:line="240" w:before="100" w:after="100"/>
-              <w:ind w:left="100" w:right="100" w:hanging="0"/>
-              <w:jc w:val="right"/>
-              <w:rPr/>
-            </w:pPr>
-            <w:r>
-              <w:rPr>
-                <w:rFonts w:eastAsia="Arial" w:cs="Arial"/>
-                <w:b w:val="false"/>
-                <w:i w:val="false"/>
-                <w:color w:val="000000"/>
-                <w:sz w:val="18"/>
-                <w:szCs w:val="18"/>
-                <w:u w:val="none"/>
-              </w:rPr>
               <w:t>0.75</w:t>
             </w:r>
           </w:p>
         </w:tc>
         <w:tc>
           <w:tcPr>
-            <w:tcW w:w="1303" w:type="dxa"/>
+            <w:tcW w:w="1304" w:type="dxa"/>
             <w:tcBorders>
               <w:top w:val="single" w:sz="6" w:space="0" w:color="666666"/>
               <w:bottom w:val="single" w:sz="6" w:space="0" w:color="666666"/>
@@ -23098,7 +22225,7 @@
         </w:tc>
         <w:tc>
           <w:tcPr>
-            <w:tcW w:w="1303" w:type="dxa"/>
+            <w:tcW w:w="1304" w:type="dxa"/>
             <w:tcBorders>
               <w:top w:val="single" w:sz="6" w:space="0" w:color="666666"/>
               <w:bottom w:val="single" w:sz="6" w:space="0" w:color="666666"/>
@@ -23132,7 +22259,7 @@
         </w:tc>
         <w:tc>
           <w:tcPr>
-            <w:tcW w:w="1305" w:type="dxa"/>
+            <w:tcW w:w="1304" w:type="dxa"/>
             <w:tcBorders>
               <w:top w:val="single" w:sz="6" w:space="0" w:color="666666"/>
               <w:bottom w:val="single" w:sz="6" w:space="0" w:color="666666"/>
@@ -23160,47 +22287,13 @@
                 <w:szCs w:val="18"/>
                 <w:u w:val="none"/>
               </w:rPr>
-              <w:t>0.52</w:t>
-            </w:r>
-          </w:p>
-        </w:tc>
-        <w:tc>
-          <w:tcPr>
-            <w:tcW w:w="1303" w:type="dxa"/>
-            <w:tcBorders>
-              <w:top w:val="single" w:sz="6" w:space="0" w:color="666666"/>
-              <w:bottom w:val="single" w:sz="6" w:space="0" w:color="666666"/>
-            </w:tcBorders>
-            <w:shd w:color="auto" w:fill="FFFFFF" w:val="clear"/>
-            <w:vAlign w:val="center"/>
-          </w:tcPr>
-          <w:p>
-            <w:pPr>
-              <w:pStyle w:val="Normal"/>
-              <w:widowControl w:val="false"/>
-              <w:pBdr/>
-              <w:spacing w:lineRule="exact" w:line="240" w:before="100" w:after="100"/>
-              <w:ind w:left="100" w:right="100" w:hanging="0"/>
-              <w:jc w:val="right"/>
-              <w:rPr/>
-            </w:pPr>
-            <w:r>
-              <w:rPr>
-                <w:rFonts w:eastAsia="Arial" w:cs="Arial"/>
-                <w:b w:val="false"/>
-                <w:i w:val="false"/>
-                <w:color w:val="000000"/>
-                <w:sz w:val="18"/>
-                <w:szCs w:val="18"/>
-                <w:u w:val="none"/>
-              </w:rPr>
               <w:t>0.40</w:t>
             </w:r>
           </w:p>
         </w:tc>
         <w:tc>
           <w:tcPr>
-            <w:tcW w:w="1303" w:type="dxa"/>
+            <w:tcW w:w="1304" w:type="dxa"/>
             <w:tcBorders>
               <w:top w:val="single" w:sz="6" w:space="0" w:color="666666"/>
               <w:bottom w:val="single" w:sz="6" w:space="0" w:color="666666"/>
@@ -23367,7 +22460,7 @@
         </w:tc>
         <w:tc>
           <w:tcPr>
-            <w:tcW w:w="1303" w:type="dxa"/>
+            <w:tcW w:w="1304" w:type="dxa"/>
             <w:tcBorders>
               <w:top w:val="single" w:sz="6" w:space="0" w:color="666666"/>
               <w:bottom w:val="single" w:sz="6" w:space="0" w:color="666666"/>
@@ -23401,7 +22494,7 @@
         </w:tc>
         <w:tc>
           <w:tcPr>
-            <w:tcW w:w="1305" w:type="dxa"/>
+            <w:tcW w:w="1304" w:type="dxa"/>
             <w:tcBorders>
               <w:top w:val="single" w:sz="6" w:space="0" w:color="666666"/>
               <w:bottom w:val="single" w:sz="6" w:space="0" w:color="666666"/>
@@ -23429,47 +22522,13 @@
                 <w:szCs w:val="18"/>
                 <w:u w:val="none"/>
               </w:rPr>
-              <w:t>0.44</w:t>
-            </w:r>
-          </w:p>
-        </w:tc>
-        <w:tc>
-          <w:tcPr>
-            <w:tcW w:w="1303" w:type="dxa"/>
-            <w:tcBorders>
-              <w:top w:val="single" w:sz="6" w:space="0" w:color="666666"/>
-              <w:bottom w:val="single" w:sz="6" w:space="0" w:color="666666"/>
-            </w:tcBorders>
-            <w:shd w:color="auto" w:fill="FFFFFF" w:val="clear"/>
-            <w:vAlign w:val="center"/>
-          </w:tcPr>
-          <w:p>
-            <w:pPr>
-              <w:pStyle w:val="Normal"/>
-              <w:widowControl w:val="false"/>
-              <w:pBdr/>
-              <w:spacing w:lineRule="exact" w:line="240" w:before="100" w:after="100"/>
-              <w:ind w:left="100" w:right="100" w:hanging="0"/>
-              <w:jc w:val="right"/>
-              <w:rPr/>
-            </w:pPr>
-            <w:r>
-              <w:rPr>
-                <w:rFonts w:eastAsia="Arial" w:cs="Arial"/>
-                <w:b w:val="false"/>
-                <w:i w:val="false"/>
-                <w:color w:val="000000"/>
-                <w:sz w:val="18"/>
-                <w:szCs w:val="18"/>
-                <w:u w:val="none"/>
-              </w:rPr>
               <w:t>0.48</w:t>
             </w:r>
           </w:p>
         </w:tc>
         <w:tc>
           <w:tcPr>
-            <w:tcW w:w="1303" w:type="dxa"/>
+            <w:tcW w:w="1304" w:type="dxa"/>
             <w:tcBorders>
               <w:top w:val="single" w:sz="6" w:space="0" w:color="666666"/>
               <w:bottom w:val="single" w:sz="6" w:space="0" w:color="666666"/>
@@ -23645,7 +22704,7 @@
         </w:tc>
         <w:tc>
           <w:tcPr>
-            <w:tcW w:w="1303" w:type="dxa"/>
+            <w:tcW w:w="1304" w:type="dxa"/>
             <w:tcBorders>
               <w:top w:val="single" w:sz="6" w:space="0" w:color="666666"/>
               <w:bottom w:val="single" w:sz="6" w:space="0" w:color="666666"/>
@@ -23679,7 +22738,7 @@
         </w:tc>
         <w:tc>
           <w:tcPr>
-            <w:tcW w:w="1305" w:type="dxa"/>
+            <w:tcW w:w="1304" w:type="dxa"/>
             <w:tcBorders>
               <w:top w:val="single" w:sz="6" w:space="0" w:color="666666"/>
               <w:bottom w:val="single" w:sz="6" w:space="0" w:color="666666"/>
@@ -23707,47 +22766,13 @@
                 <w:szCs w:val="18"/>
                 <w:u w:val="none"/>
               </w:rPr>
-              <w:t>0.70</w:t>
-            </w:r>
-          </w:p>
-        </w:tc>
-        <w:tc>
-          <w:tcPr>
-            <w:tcW w:w="1303" w:type="dxa"/>
-            <w:tcBorders>
-              <w:top w:val="single" w:sz="6" w:space="0" w:color="666666"/>
-              <w:bottom w:val="single" w:sz="6" w:space="0" w:color="666666"/>
-            </w:tcBorders>
-            <w:shd w:color="auto" w:fill="FFFFFF" w:val="clear"/>
-            <w:vAlign w:val="center"/>
-          </w:tcPr>
-          <w:p>
-            <w:pPr>
-              <w:pStyle w:val="Normal"/>
-              <w:widowControl w:val="false"/>
-              <w:pBdr/>
-              <w:spacing w:lineRule="exact" w:line="240" w:before="100" w:after="100"/>
-              <w:ind w:left="100" w:right="100" w:hanging="0"/>
-              <w:jc w:val="right"/>
-              <w:rPr/>
-            </w:pPr>
-            <w:r>
-              <w:rPr>
-                <w:rFonts w:eastAsia="Arial" w:cs="Arial"/>
-                <w:b w:val="false"/>
-                <w:i w:val="false"/>
-                <w:color w:val="000000"/>
-                <w:sz w:val="18"/>
-                <w:szCs w:val="18"/>
-                <w:u w:val="none"/>
-              </w:rPr>
               <w:t>0.69</w:t>
             </w:r>
           </w:p>
         </w:tc>
         <w:tc>
           <w:tcPr>
-            <w:tcW w:w="1303" w:type="dxa"/>
+            <w:tcW w:w="1304" w:type="dxa"/>
             <w:tcBorders>
               <w:top w:val="single" w:sz="6" w:space="0" w:color="666666"/>
               <w:bottom w:val="single" w:sz="6" w:space="0" w:color="666666"/>
@@ -23914,7 +22939,7 @@
         </w:tc>
         <w:tc>
           <w:tcPr>
-            <w:tcW w:w="1303" w:type="dxa"/>
+            <w:tcW w:w="1304" w:type="dxa"/>
             <w:tcBorders>
               <w:top w:val="single" w:sz="6" w:space="0" w:color="666666"/>
               <w:bottom w:val="single" w:sz="6" w:space="0" w:color="666666"/>
@@ -23948,7 +22973,7 @@
         </w:tc>
         <w:tc>
           <w:tcPr>
-            <w:tcW w:w="1305" w:type="dxa"/>
+            <w:tcW w:w="1304" w:type="dxa"/>
             <w:tcBorders>
               <w:top w:val="single" w:sz="6" w:space="0" w:color="666666"/>
               <w:bottom w:val="single" w:sz="6" w:space="0" w:color="666666"/>
@@ -23976,47 +23001,13 @@
                 <w:szCs w:val="18"/>
                 <w:u w:val="none"/>
               </w:rPr>
-              <w:t>0.40</w:t>
-            </w:r>
-          </w:p>
-        </w:tc>
-        <w:tc>
-          <w:tcPr>
-            <w:tcW w:w="1303" w:type="dxa"/>
-            <w:tcBorders>
-              <w:top w:val="single" w:sz="6" w:space="0" w:color="666666"/>
-              <w:bottom w:val="single" w:sz="6" w:space="0" w:color="666666"/>
-            </w:tcBorders>
-            <w:shd w:color="auto" w:fill="FFFFFF" w:val="clear"/>
-            <w:vAlign w:val="center"/>
-          </w:tcPr>
-          <w:p>
-            <w:pPr>
-              <w:pStyle w:val="Normal"/>
-              <w:widowControl w:val="false"/>
-              <w:pBdr/>
-              <w:spacing w:lineRule="exact" w:line="240" w:before="100" w:after="100"/>
-              <w:ind w:left="100" w:right="100" w:hanging="0"/>
-              <w:jc w:val="right"/>
-              <w:rPr/>
-            </w:pPr>
-            <w:r>
-              <w:rPr>
-                <w:rFonts w:eastAsia="Arial" w:cs="Arial"/>
-                <w:b w:val="false"/>
-                <w:i w:val="false"/>
-                <w:color w:val="000000"/>
-                <w:sz w:val="18"/>
-                <w:szCs w:val="18"/>
-                <w:u w:val="none"/>
-              </w:rPr>
               <w:t>0.38</w:t>
             </w:r>
           </w:p>
         </w:tc>
         <w:tc>
           <w:tcPr>
-            <w:tcW w:w="1303" w:type="dxa"/>
+            <w:tcW w:w="1304" w:type="dxa"/>
             <w:tcBorders>
               <w:top w:val="single" w:sz="6" w:space="0" w:color="666666"/>
               <w:bottom w:val="single" w:sz="6" w:space="0" w:color="666666"/>
@@ -24183,7 +23174,7 @@
         </w:tc>
         <w:tc>
           <w:tcPr>
-            <w:tcW w:w="1303" w:type="dxa"/>
+            <w:tcW w:w="1304" w:type="dxa"/>
             <w:tcBorders>
               <w:top w:val="single" w:sz="6" w:space="0" w:color="666666"/>
               <w:bottom w:val="single" w:sz="12" w:space="0" w:color="666666"/>
@@ -24217,7 +23208,7 @@
         </w:tc>
         <w:tc>
           <w:tcPr>
-            <w:tcW w:w="1305" w:type="dxa"/>
+            <w:tcW w:w="1304" w:type="dxa"/>
             <w:tcBorders>
               <w:top w:val="single" w:sz="6" w:space="0" w:color="666666"/>
               <w:bottom w:val="single" w:sz="12" w:space="0" w:color="666666"/>
@@ -24245,47 +23236,13 @@
                 <w:szCs w:val="18"/>
                 <w:u w:val="none"/>
               </w:rPr>
-              <w:t>0.52</w:t>
-            </w:r>
-          </w:p>
-        </w:tc>
-        <w:tc>
-          <w:tcPr>
-            <w:tcW w:w="1303" w:type="dxa"/>
-            <w:tcBorders>
-              <w:top w:val="single" w:sz="6" w:space="0" w:color="666666"/>
-              <w:bottom w:val="single" w:sz="12" w:space="0" w:color="666666"/>
-            </w:tcBorders>
-            <w:shd w:color="auto" w:fill="FFFFFF" w:val="clear"/>
-            <w:vAlign w:val="center"/>
-          </w:tcPr>
-          <w:p>
-            <w:pPr>
-              <w:pStyle w:val="Normal"/>
-              <w:widowControl w:val="false"/>
-              <w:pBdr/>
-              <w:spacing w:lineRule="exact" w:line="240" w:before="100" w:after="100"/>
-              <w:ind w:left="100" w:right="100" w:hanging="0"/>
-              <w:jc w:val="right"/>
-              <w:rPr/>
-            </w:pPr>
-            <w:r>
-              <w:rPr>
-                <w:rFonts w:eastAsia="Arial" w:cs="Arial"/>
-                <w:b w:val="false"/>
-                <w:i w:val="false"/>
-                <w:color w:val="000000"/>
-                <w:sz w:val="18"/>
-                <w:szCs w:val="18"/>
-                <w:u w:val="none"/>
-              </w:rPr>
               <w:t>0.41</w:t>
             </w:r>
           </w:p>
         </w:tc>
         <w:tc>
           <w:tcPr>
-            <w:tcW w:w="1303" w:type="dxa"/>
+            <w:tcW w:w="1304" w:type="dxa"/>
             <w:tcBorders>
               <w:top w:val="single" w:sz="6" w:space="0" w:color="666666"/>
               <w:bottom w:val="single" w:sz="12" w:space="0" w:color="666666"/>
@@ -24324,8 +23281,8 @@
         </w:trPr>
         <w:tc>
           <w:tcPr>
-            <w:tcW w:w="10543" w:type="dxa"/>
-            <w:gridSpan w:val="8"/>
+            <w:tcW w:w="9241" w:type="dxa"/>
+            <w:gridSpan w:val="7"/>
             <w:tcBorders>
               <w:top w:val="single" w:sz="12" w:space="0" w:color="666666"/>
               <w:bottom w:val="single" w:sz="6" w:space="0" w:color="666666"/>
@@ -24377,8 +23334,8 @@
         </w:trPr>
         <w:tc>
           <w:tcPr>
-            <w:tcW w:w="10543" w:type="dxa"/>
-            <w:gridSpan w:val="8"/>
+            <w:tcW w:w="9241" w:type="dxa"/>
+            <w:gridSpan w:val="7"/>
             <w:tcBorders>
               <w:top w:val="single" w:sz="6" w:space="0" w:color="666666"/>
               <w:bottom w:val="single" w:sz="6" w:space="0" w:color="666666"/>
@@ -24420,59 +23377,6 @@
                 <w:u w:val="none"/>
               </w:rPr>
               <w:t>CV: cross-validation</w:t>
-            </w:r>
-          </w:p>
-        </w:tc>
-      </w:tr>
-      <w:tr>
-        <w:trPr>
-          <w:trHeight w:val="360" w:hRule="atLeast"/>
-        </w:trPr>
-        <w:tc>
-          <w:tcPr>
-            <w:tcW w:w="10543" w:type="dxa"/>
-            <w:gridSpan w:val="8"/>
-            <w:tcBorders>
-              <w:top w:val="single" w:sz="6" w:space="0" w:color="666666"/>
-              <w:bottom w:val="single" w:sz="6" w:space="0" w:color="666666"/>
-            </w:tcBorders>
-            <w:shd w:color="auto" w:fill="FFFFFF" w:val="clear"/>
-            <w:vAlign w:val="center"/>
-          </w:tcPr>
-          <w:p>
-            <w:pPr>
-              <w:pStyle w:val="Normal"/>
-              <w:widowControl w:val="false"/>
-              <w:pBdr/>
-              <w:spacing w:lineRule="exact" w:line="240" w:before="100" w:after="100"/>
-              <w:ind w:left="100" w:right="100" w:hanging="0"/>
-              <w:jc w:val="left"/>
-              <w:rPr/>
-            </w:pPr>
-            <w:r>
-              <w:rPr>
-                <w:rFonts w:eastAsia="Arial" w:cs="Arial"/>
-                <w:b w:val="false"/>
-                <w:i w:val="false"/>
-                <w:color w:val="000000"/>
-                <w:sz w:val="18"/>
-                <w:szCs w:val="18"/>
-                <w:u w:val="none"/>
-                <w:vertAlign w:val="superscript"/>
-              </w:rPr>
-              <w:t>c</w:t>
-            </w:r>
-            <w:r>
-              <w:rPr>
-                <w:rFonts w:eastAsia="Arial" w:cs="Arial"/>
-                <w:b w:val="false"/>
-                <w:i w:val="false"/>
-                <w:color w:val="000000"/>
-                <w:sz w:val="18"/>
-                <w:szCs w:val="18"/>
-                <w:u w:val="none"/>
-              </w:rPr>
-              <w:t>Brier Skill Score comparing the given classifier with the purely random cluster assignment.</w:t>
             </w:r>
           </w:p>
         </w:tc>
@@ -24514,7 +23418,7 @@
     </w:p>
     <w:tbl>
       <w:tblPr>
-        <w:tblW w:w="10545" w:type="dxa"/>
+        <w:tblW w:w="9242" w:type="dxa"/>
         <w:jc w:val="center"/>
         <w:tblInd w:w="0" w:type="dxa"/>
         <w:tblLayout w:type="fixed"/>
@@ -24531,10 +23435,9 @@
         <w:gridCol w:w="1416"/>
         <w:gridCol w:w="1305"/>
         <w:gridCol w:w="1304"/>
-        <w:gridCol w:w="1303"/>
-        <w:gridCol w:w="1305"/>
-        <w:gridCol w:w="1303"/>
-        <w:gridCol w:w="1303"/>
+        <w:gridCol w:w="1304"/>
+        <w:gridCol w:w="1304"/>
+        <w:gridCol w:w="1304"/>
       </w:tblGrid>
       <w:tr>
         <w:trPr>
@@ -24705,7 +23608,7 @@
         </w:tc>
         <w:tc>
           <w:tcPr>
-            <w:tcW w:w="1303" w:type="dxa"/>
+            <w:tcW w:w="1304" w:type="dxa"/>
             <w:tcBorders>
               <w:top w:val="single" w:sz="12" w:space="0" w:color="666666"/>
               <w:bottom w:val="single" w:sz="12" w:space="0" w:color="666666"/>
@@ -24739,7 +23642,7 @@
         </w:tc>
         <w:tc>
           <w:tcPr>
-            <w:tcW w:w="1305" w:type="dxa"/>
+            <w:tcW w:w="1304" w:type="dxa"/>
             <w:tcBorders>
               <w:top w:val="single" w:sz="12" w:space="0" w:color="666666"/>
               <w:bottom w:val="single" w:sz="12" w:space="0" w:color="666666"/>
@@ -24767,60 +23670,13 @@
                 <w:szCs w:val="18"/>
                 <w:u w:val="none"/>
               </w:rPr>
-              <w:t>Brier skill score</w:t>
-            </w:r>
-            <w:r>
-              <w:rPr>
-                <w:rFonts w:eastAsia="Arial" w:cs="Arial"/>
-                <w:b/>
-                <w:i w:val="false"/>
-                <w:color w:val="000000"/>
-                <w:sz w:val="18"/>
-                <w:szCs w:val="18"/>
-                <w:u w:val="none"/>
-                <w:vertAlign w:val="superscript"/>
-              </w:rPr>
-              <w:t>c</w:t>
-            </w:r>
-          </w:p>
-        </w:tc>
-        <w:tc>
-          <w:tcPr>
-            <w:tcW w:w="1303" w:type="dxa"/>
-            <w:tcBorders>
-              <w:top w:val="single" w:sz="12" w:space="0" w:color="666666"/>
-              <w:bottom w:val="single" w:sz="12" w:space="0" w:color="666666"/>
-            </w:tcBorders>
-            <w:shd w:color="auto" w:fill="FFFFFF" w:val="clear"/>
-            <w:vAlign w:val="center"/>
-          </w:tcPr>
-          <w:p>
-            <w:pPr>
-              <w:pStyle w:val="Normal"/>
-              <w:widowControl w:val="false"/>
-              <w:pBdr/>
-              <w:spacing w:lineRule="exact" w:line="240" w:before="100" w:after="100"/>
-              <w:ind w:left="100" w:right="100" w:hanging="0"/>
-              <w:jc w:val="right"/>
-              <w:rPr/>
-            </w:pPr>
-            <w:r>
-              <w:rPr>
-                <w:rFonts w:eastAsia="Arial" w:cs="Arial"/>
-                <w:b/>
-                <w:i w:val="false"/>
-                <w:color w:val="000000"/>
-                <w:sz w:val="18"/>
-                <w:szCs w:val="18"/>
-                <w:u w:val="none"/>
-              </w:rPr>
               <w:t>Sensitivity, PTS cluster</w:t>
             </w:r>
           </w:p>
         </w:tc>
         <w:tc>
           <w:tcPr>
-            <w:tcW w:w="1303" w:type="dxa"/>
+            <w:tcW w:w="1304" w:type="dxa"/>
             <w:tcBorders>
               <w:top w:val="single" w:sz="12" w:space="0" w:color="666666"/>
               <w:bottom w:val="single" w:sz="12" w:space="0" w:color="666666"/>
@@ -24996,7 +23852,7 @@
         </w:tc>
         <w:tc>
           <w:tcPr>
-            <w:tcW w:w="1303" w:type="dxa"/>
+            <w:tcW w:w="1304" w:type="dxa"/>
             <w:tcBorders>
               <w:top w:val="single" w:sz="12" w:space="0" w:color="666666"/>
               <w:bottom w:val="single" w:sz="6" w:space="0" w:color="666666"/>
@@ -25030,7 +23886,7 @@
         </w:tc>
         <w:tc>
           <w:tcPr>
-            <w:tcW w:w="1305" w:type="dxa"/>
+            <w:tcW w:w="1304" w:type="dxa"/>
             <w:tcBorders>
               <w:top w:val="single" w:sz="12" w:space="0" w:color="666666"/>
               <w:bottom w:val="single" w:sz="6" w:space="0" w:color="666666"/>
@@ -25058,47 +23914,13 @@
                 <w:szCs w:val="18"/>
                 <w:u w:val="none"/>
               </w:rPr>
-              <w:t>0.68</w:t>
-            </w:r>
-          </w:p>
-        </w:tc>
-        <w:tc>
-          <w:tcPr>
-            <w:tcW w:w="1303" w:type="dxa"/>
-            <w:tcBorders>
-              <w:top w:val="single" w:sz="12" w:space="0" w:color="666666"/>
-              <w:bottom w:val="single" w:sz="6" w:space="0" w:color="666666"/>
-            </w:tcBorders>
-            <w:shd w:color="auto" w:fill="FFFFFF" w:val="clear"/>
-            <w:vAlign w:val="center"/>
-          </w:tcPr>
-          <w:p>
-            <w:pPr>
-              <w:pStyle w:val="Normal"/>
-              <w:widowControl w:val="false"/>
-              <w:pBdr/>
-              <w:spacing w:lineRule="exact" w:line="240" w:before="100" w:after="100"/>
-              <w:ind w:left="100" w:right="100" w:hanging="0"/>
-              <w:jc w:val="right"/>
-              <w:rPr/>
-            </w:pPr>
-            <w:r>
-              <w:rPr>
-                <w:rFonts w:eastAsia="Arial" w:cs="Arial"/>
-                <w:b w:val="false"/>
-                <w:i w:val="false"/>
-                <w:color w:val="000000"/>
-                <w:sz w:val="18"/>
-                <w:szCs w:val="18"/>
-                <w:u w:val="none"/>
-              </w:rPr>
               <w:t>0.95</w:t>
             </w:r>
           </w:p>
         </w:tc>
         <w:tc>
           <w:tcPr>
-            <w:tcW w:w="1303" w:type="dxa"/>
+            <w:tcW w:w="1304" w:type="dxa"/>
             <w:tcBorders>
               <w:top w:val="single" w:sz="12" w:space="0" w:color="666666"/>
               <w:bottom w:val="single" w:sz="6" w:space="0" w:color="666666"/>
@@ -25265,7 +24087,7 @@
         </w:tc>
         <w:tc>
           <w:tcPr>
-            <w:tcW w:w="1303" w:type="dxa"/>
+            <w:tcW w:w="1304" w:type="dxa"/>
             <w:tcBorders>
               <w:top w:val="single" w:sz="6" w:space="0" w:color="666666"/>
               <w:bottom w:val="single" w:sz="6" w:space="0" w:color="666666"/>
@@ -25299,7 +24121,7 @@
         </w:tc>
         <w:tc>
           <w:tcPr>
-            <w:tcW w:w="1305" w:type="dxa"/>
+            <w:tcW w:w="1304" w:type="dxa"/>
             <w:tcBorders>
               <w:top w:val="single" w:sz="6" w:space="0" w:color="666666"/>
               <w:bottom w:val="single" w:sz="6" w:space="0" w:color="666666"/>
@@ -25327,47 +24149,13 @@
                 <w:szCs w:val="18"/>
                 <w:u w:val="none"/>
               </w:rPr>
-              <w:t>0.50</w:t>
-            </w:r>
-          </w:p>
-        </w:tc>
-        <w:tc>
-          <w:tcPr>
-            <w:tcW w:w="1303" w:type="dxa"/>
-            <w:tcBorders>
-              <w:top w:val="single" w:sz="6" w:space="0" w:color="666666"/>
-              <w:bottom w:val="single" w:sz="6" w:space="0" w:color="666666"/>
-            </w:tcBorders>
-            <w:shd w:color="auto" w:fill="FFFFFF" w:val="clear"/>
-            <w:vAlign w:val="center"/>
-          </w:tcPr>
-          <w:p>
-            <w:pPr>
-              <w:pStyle w:val="Normal"/>
-              <w:widowControl w:val="false"/>
-              <w:pBdr/>
-              <w:spacing w:lineRule="exact" w:line="240" w:before="100" w:after="100"/>
-              <w:ind w:left="100" w:right="100" w:hanging="0"/>
-              <w:jc w:val="right"/>
-              <w:rPr/>
-            </w:pPr>
-            <w:r>
-              <w:rPr>
-                <w:rFonts w:eastAsia="Arial" w:cs="Arial"/>
-                <w:b w:val="false"/>
-                <w:i w:val="false"/>
-                <w:color w:val="000000"/>
-                <w:sz w:val="18"/>
-                <w:szCs w:val="18"/>
-                <w:u w:val="none"/>
-              </w:rPr>
               <w:t>0.48</w:t>
             </w:r>
           </w:p>
         </w:tc>
         <w:tc>
           <w:tcPr>
-            <w:tcW w:w="1303" w:type="dxa"/>
+            <w:tcW w:w="1304" w:type="dxa"/>
             <w:tcBorders>
               <w:top w:val="single" w:sz="6" w:space="0" w:color="666666"/>
               <w:bottom w:val="single" w:sz="6" w:space="0" w:color="666666"/>
@@ -25534,7 +24322,7 @@
         </w:tc>
         <w:tc>
           <w:tcPr>
-            <w:tcW w:w="1303" w:type="dxa"/>
+            <w:tcW w:w="1304" w:type="dxa"/>
             <w:tcBorders>
               <w:top w:val="single" w:sz="6" w:space="0" w:color="666666"/>
               <w:bottom w:val="single" w:sz="6" w:space="0" w:color="666666"/>
@@ -25568,7 +24356,7 @@
         </w:tc>
         <w:tc>
           <w:tcPr>
-            <w:tcW w:w="1305" w:type="dxa"/>
+            <w:tcW w:w="1304" w:type="dxa"/>
             <w:tcBorders>
               <w:top w:val="single" w:sz="6" w:space="0" w:color="666666"/>
               <w:bottom w:val="single" w:sz="6" w:space="0" w:color="666666"/>
@@ -25596,47 +24384,13 @@
                 <w:szCs w:val="18"/>
                 <w:u w:val="none"/>
               </w:rPr>
-              <w:t>0.50</w:t>
-            </w:r>
-          </w:p>
-        </w:tc>
-        <w:tc>
-          <w:tcPr>
-            <w:tcW w:w="1303" w:type="dxa"/>
-            <w:tcBorders>
-              <w:top w:val="single" w:sz="6" w:space="0" w:color="666666"/>
-              <w:bottom w:val="single" w:sz="6" w:space="0" w:color="666666"/>
-            </w:tcBorders>
-            <w:shd w:color="auto" w:fill="FFFFFF" w:val="clear"/>
-            <w:vAlign w:val="center"/>
-          </w:tcPr>
-          <w:p>
-            <w:pPr>
-              <w:pStyle w:val="Normal"/>
-              <w:widowControl w:val="false"/>
-              <w:pBdr/>
-              <w:spacing w:lineRule="exact" w:line="240" w:before="100" w:after="100"/>
-              <w:ind w:left="100" w:right="100" w:hanging="0"/>
-              <w:jc w:val="right"/>
-              <w:rPr/>
-            </w:pPr>
-            <w:r>
-              <w:rPr>
-                <w:rFonts w:eastAsia="Arial" w:cs="Arial"/>
-                <w:b w:val="false"/>
-                <w:i w:val="false"/>
-                <w:color w:val="000000"/>
-                <w:sz w:val="18"/>
-                <w:szCs w:val="18"/>
-                <w:u w:val="none"/>
-              </w:rPr>
               <w:t>0.52</w:t>
             </w:r>
           </w:p>
         </w:tc>
         <w:tc>
           <w:tcPr>
-            <w:tcW w:w="1303" w:type="dxa"/>
+            <w:tcW w:w="1304" w:type="dxa"/>
             <w:tcBorders>
               <w:top w:val="single" w:sz="6" w:space="0" w:color="666666"/>
               <w:bottom w:val="single" w:sz="6" w:space="0" w:color="666666"/>
@@ -25812,7 +24566,7 @@
         </w:tc>
         <w:tc>
           <w:tcPr>
-            <w:tcW w:w="1303" w:type="dxa"/>
+            <w:tcW w:w="1304" w:type="dxa"/>
             <w:tcBorders>
               <w:top w:val="single" w:sz="6" w:space="0" w:color="666666"/>
               <w:bottom w:val="single" w:sz="6" w:space="0" w:color="666666"/>
@@ -25846,7 +24600,7 @@
         </w:tc>
         <w:tc>
           <w:tcPr>
-            <w:tcW w:w="1305" w:type="dxa"/>
+            <w:tcW w:w="1304" w:type="dxa"/>
             <w:tcBorders>
               <w:top w:val="single" w:sz="6" w:space="0" w:color="666666"/>
               <w:bottom w:val="single" w:sz="6" w:space="0" w:color="666666"/>
@@ -25874,47 +24628,13 @@
                 <w:szCs w:val="18"/>
                 <w:u w:val="none"/>
               </w:rPr>
-              <w:t>0.87</w:t>
-            </w:r>
-          </w:p>
-        </w:tc>
-        <w:tc>
-          <w:tcPr>
-            <w:tcW w:w="1303" w:type="dxa"/>
-            <w:tcBorders>
-              <w:top w:val="single" w:sz="6" w:space="0" w:color="666666"/>
-              <w:bottom w:val="single" w:sz="6" w:space="0" w:color="666666"/>
-            </w:tcBorders>
-            <w:shd w:color="auto" w:fill="FFFFFF" w:val="clear"/>
-            <w:vAlign w:val="center"/>
-          </w:tcPr>
-          <w:p>
-            <w:pPr>
-              <w:pStyle w:val="Normal"/>
-              <w:widowControl w:val="false"/>
-              <w:pBdr/>
-              <w:spacing w:lineRule="exact" w:line="240" w:before="100" w:after="100"/>
-              <w:ind w:left="100" w:right="100" w:hanging="0"/>
-              <w:jc w:val="right"/>
-              <w:rPr/>
-            </w:pPr>
-            <w:r>
-              <w:rPr>
-                <w:rFonts w:eastAsia="Arial" w:cs="Arial"/>
-                <w:b w:val="false"/>
-                <w:i w:val="false"/>
-                <w:color w:val="000000"/>
-                <w:sz w:val="18"/>
-                <w:szCs w:val="18"/>
-                <w:u w:val="none"/>
-              </w:rPr>
               <w:t>0.91</w:t>
             </w:r>
           </w:p>
         </w:tc>
         <w:tc>
           <w:tcPr>
-            <w:tcW w:w="1303" w:type="dxa"/>
+            <w:tcW w:w="1304" w:type="dxa"/>
             <w:tcBorders>
               <w:top w:val="single" w:sz="6" w:space="0" w:color="666666"/>
               <w:bottom w:val="single" w:sz="6" w:space="0" w:color="666666"/>
@@ -26081,7 +24801,7 @@
         </w:tc>
         <w:tc>
           <w:tcPr>
-            <w:tcW w:w="1303" w:type="dxa"/>
+            <w:tcW w:w="1304" w:type="dxa"/>
             <w:tcBorders>
               <w:top w:val="single" w:sz="6" w:space="0" w:color="666666"/>
               <w:bottom w:val="single" w:sz="6" w:space="0" w:color="666666"/>
@@ -26115,7 +24835,7 @@
         </w:tc>
         <w:tc>
           <w:tcPr>
-            <w:tcW w:w="1305" w:type="dxa"/>
+            <w:tcW w:w="1304" w:type="dxa"/>
             <w:tcBorders>
               <w:top w:val="single" w:sz="6" w:space="0" w:color="666666"/>
               <w:bottom w:val="single" w:sz="6" w:space="0" w:color="666666"/>
@@ -26143,47 +24863,13 @@
                 <w:szCs w:val="18"/>
                 <w:u w:val="none"/>
               </w:rPr>
-              <w:t>0.28</w:t>
-            </w:r>
-          </w:p>
-        </w:tc>
-        <w:tc>
-          <w:tcPr>
-            <w:tcW w:w="1303" w:type="dxa"/>
-            <w:tcBorders>
-              <w:top w:val="single" w:sz="6" w:space="0" w:color="666666"/>
-              <w:bottom w:val="single" w:sz="6" w:space="0" w:color="666666"/>
-            </w:tcBorders>
-            <w:shd w:color="auto" w:fill="FFFFFF" w:val="clear"/>
-            <w:vAlign w:val="center"/>
-          </w:tcPr>
-          <w:p>
-            <w:pPr>
-              <w:pStyle w:val="Normal"/>
-              <w:widowControl w:val="false"/>
-              <w:pBdr/>
-              <w:spacing w:lineRule="exact" w:line="240" w:before="100" w:after="100"/>
-              <w:ind w:left="100" w:right="100" w:hanging="0"/>
-              <w:jc w:val="right"/>
-              <w:rPr/>
-            </w:pPr>
-            <w:r>
-              <w:rPr>
-                <w:rFonts w:eastAsia="Arial" w:cs="Arial"/>
-                <w:b w:val="false"/>
-                <w:i w:val="false"/>
-                <w:color w:val="000000"/>
-                <w:sz w:val="18"/>
-                <w:szCs w:val="18"/>
-                <w:u w:val="none"/>
-              </w:rPr>
               <w:t>0.48</w:t>
             </w:r>
           </w:p>
         </w:tc>
         <w:tc>
           <w:tcPr>
-            <w:tcW w:w="1303" w:type="dxa"/>
+            <w:tcW w:w="1304" w:type="dxa"/>
             <w:tcBorders>
               <w:top w:val="single" w:sz="6" w:space="0" w:color="666666"/>
               <w:bottom w:val="single" w:sz="6" w:space="0" w:color="666666"/>
@@ -26350,7 +25036,7 @@
         </w:tc>
         <w:tc>
           <w:tcPr>
-            <w:tcW w:w="1303" w:type="dxa"/>
+            <w:tcW w:w="1304" w:type="dxa"/>
             <w:tcBorders>
               <w:top w:val="single" w:sz="6" w:space="0" w:color="666666"/>
               <w:bottom w:val="single" w:sz="6" w:space="0" w:color="666666"/>
@@ -26384,7 +25070,7 @@
         </w:tc>
         <w:tc>
           <w:tcPr>
-            <w:tcW w:w="1305" w:type="dxa"/>
+            <w:tcW w:w="1304" w:type="dxa"/>
             <w:tcBorders>
               <w:top w:val="single" w:sz="6" w:space="0" w:color="666666"/>
               <w:bottom w:val="single" w:sz="6" w:space="0" w:color="666666"/>
@@ -26412,47 +25098,13 @@
                 <w:szCs w:val="18"/>
                 <w:u w:val="none"/>
               </w:rPr>
-              <w:t>0.28</w:t>
-            </w:r>
-          </w:p>
-        </w:tc>
-        <w:tc>
-          <w:tcPr>
-            <w:tcW w:w="1303" w:type="dxa"/>
-            <w:tcBorders>
-              <w:top w:val="single" w:sz="6" w:space="0" w:color="666666"/>
-              <w:bottom w:val="single" w:sz="6" w:space="0" w:color="666666"/>
-            </w:tcBorders>
-            <w:shd w:color="auto" w:fill="FFFFFF" w:val="clear"/>
-            <w:vAlign w:val="center"/>
-          </w:tcPr>
-          <w:p>
-            <w:pPr>
-              <w:pStyle w:val="Normal"/>
-              <w:widowControl w:val="false"/>
-              <w:pBdr/>
-              <w:spacing w:lineRule="exact" w:line="240" w:before="100" w:after="100"/>
-              <w:ind w:left="100" w:right="100" w:hanging="0"/>
-              <w:jc w:val="right"/>
-              <w:rPr/>
-            </w:pPr>
-            <w:r>
-              <w:rPr>
-                <w:rFonts w:eastAsia="Arial" w:cs="Arial"/>
-                <w:b w:val="false"/>
-                <w:i w:val="false"/>
-                <w:color w:val="000000"/>
-                <w:sz w:val="18"/>
-                <w:szCs w:val="18"/>
-                <w:u w:val="none"/>
-              </w:rPr>
               <w:t>0.30</w:t>
             </w:r>
           </w:p>
         </w:tc>
         <w:tc>
           <w:tcPr>
-            <w:tcW w:w="1303" w:type="dxa"/>
+            <w:tcW w:w="1304" w:type="dxa"/>
             <w:tcBorders>
               <w:top w:val="single" w:sz="6" w:space="0" w:color="666666"/>
               <w:bottom w:val="single" w:sz="6" w:space="0" w:color="666666"/>
@@ -26628,7 +25280,7 @@
         </w:tc>
         <w:tc>
           <w:tcPr>
-            <w:tcW w:w="1303" w:type="dxa"/>
+            <w:tcW w:w="1304" w:type="dxa"/>
             <w:tcBorders>
               <w:top w:val="single" w:sz="6" w:space="0" w:color="666666"/>
               <w:bottom w:val="single" w:sz="6" w:space="0" w:color="666666"/>
@@ -26662,7 +25314,7 @@
         </w:tc>
         <w:tc>
           <w:tcPr>
-            <w:tcW w:w="1305" w:type="dxa"/>
+            <w:tcW w:w="1304" w:type="dxa"/>
             <w:tcBorders>
               <w:top w:val="single" w:sz="6" w:space="0" w:color="666666"/>
               <w:bottom w:val="single" w:sz="6" w:space="0" w:color="666666"/>
@@ -26690,47 +25342,13 @@
                 <w:szCs w:val="18"/>
                 <w:u w:val="none"/>
               </w:rPr>
-              <w:t>0.59</w:t>
-            </w:r>
-          </w:p>
-        </w:tc>
-        <w:tc>
-          <w:tcPr>
-            <w:tcW w:w="1303" w:type="dxa"/>
-            <w:tcBorders>
-              <w:top w:val="single" w:sz="6" w:space="0" w:color="666666"/>
-              <w:bottom w:val="single" w:sz="6" w:space="0" w:color="666666"/>
-            </w:tcBorders>
-            <w:shd w:color="auto" w:fill="FFFFFF" w:val="clear"/>
-            <w:vAlign w:val="center"/>
-          </w:tcPr>
-          <w:p>
-            <w:pPr>
-              <w:pStyle w:val="Normal"/>
-              <w:widowControl w:val="false"/>
-              <w:pBdr/>
-              <w:spacing w:lineRule="exact" w:line="240" w:before="100" w:after="100"/>
-              <w:ind w:left="100" w:right="100" w:hanging="0"/>
-              <w:jc w:val="right"/>
-              <w:rPr/>
-            </w:pPr>
-            <w:r>
-              <w:rPr>
-                <w:rFonts w:eastAsia="Arial" w:cs="Arial"/>
-                <w:b w:val="false"/>
-                <w:i w:val="false"/>
-                <w:color w:val="000000"/>
-                <w:sz w:val="18"/>
-                <w:szCs w:val="18"/>
-                <w:u w:val="none"/>
-              </w:rPr>
               <w:t>0.75</w:t>
             </w:r>
           </w:p>
         </w:tc>
         <w:tc>
           <w:tcPr>
-            <w:tcW w:w="1303" w:type="dxa"/>
+            <w:tcW w:w="1304" w:type="dxa"/>
             <w:tcBorders>
               <w:top w:val="single" w:sz="6" w:space="0" w:color="666666"/>
               <w:bottom w:val="single" w:sz="6" w:space="0" w:color="666666"/>
@@ -26897,7 +25515,7 @@
         </w:tc>
         <w:tc>
           <w:tcPr>
-            <w:tcW w:w="1303" w:type="dxa"/>
+            <w:tcW w:w="1304" w:type="dxa"/>
             <w:tcBorders>
               <w:top w:val="single" w:sz="6" w:space="0" w:color="666666"/>
               <w:bottom w:val="single" w:sz="6" w:space="0" w:color="666666"/>
@@ -26931,7 +25549,7 @@
         </w:tc>
         <w:tc>
           <w:tcPr>
-            <w:tcW w:w="1305" w:type="dxa"/>
+            <w:tcW w:w="1304" w:type="dxa"/>
             <w:tcBorders>
               <w:top w:val="single" w:sz="6" w:space="0" w:color="666666"/>
               <w:bottom w:val="single" w:sz="6" w:space="0" w:color="666666"/>
@@ -26959,47 +25577,13 @@
                 <w:szCs w:val="18"/>
                 <w:u w:val="none"/>
               </w:rPr>
-              <w:t>0.50</w:t>
-            </w:r>
-          </w:p>
-        </w:tc>
-        <w:tc>
-          <w:tcPr>
-            <w:tcW w:w="1303" w:type="dxa"/>
-            <w:tcBorders>
-              <w:top w:val="single" w:sz="6" w:space="0" w:color="666666"/>
-              <w:bottom w:val="single" w:sz="6" w:space="0" w:color="666666"/>
-            </w:tcBorders>
-            <w:shd w:color="auto" w:fill="FFFFFF" w:val="clear"/>
-            <w:vAlign w:val="center"/>
-          </w:tcPr>
-          <w:p>
-            <w:pPr>
-              <w:pStyle w:val="Normal"/>
-              <w:widowControl w:val="false"/>
-              <w:pBdr/>
-              <w:spacing w:lineRule="exact" w:line="240" w:before="100" w:after="100"/>
-              <w:ind w:left="100" w:right="100" w:hanging="0"/>
-              <w:jc w:val="right"/>
-              <w:rPr/>
-            </w:pPr>
-            <w:r>
-              <w:rPr>
-                <w:rFonts w:eastAsia="Arial" w:cs="Arial"/>
-                <w:b w:val="false"/>
-                <w:i w:val="false"/>
-                <w:color w:val="000000"/>
-                <w:sz w:val="18"/>
-                <w:szCs w:val="18"/>
-                <w:u w:val="none"/>
-              </w:rPr>
               <w:t>0.59</w:t>
             </w:r>
           </w:p>
         </w:tc>
         <w:tc>
           <w:tcPr>
-            <w:tcW w:w="1303" w:type="dxa"/>
+            <w:tcW w:w="1304" w:type="dxa"/>
             <w:tcBorders>
               <w:top w:val="single" w:sz="6" w:space="0" w:color="666666"/>
               <w:bottom w:val="single" w:sz="6" w:space="0" w:color="666666"/>
@@ -27166,7 +25750,7 @@
         </w:tc>
         <w:tc>
           <w:tcPr>
-            <w:tcW w:w="1303" w:type="dxa"/>
+            <w:tcW w:w="1304" w:type="dxa"/>
             <w:tcBorders>
               <w:top w:val="single" w:sz="6" w:space="0" w:color="666666"/>
               <w:bottom w:val="single" w:sz="6" w:space="0" w:color="666666"/>
@@ -27200,7 +25784,7 @@
         </w:tc>
         <w:tc>
           <w:tcPr>
-            <w:tcW w:w="1305" w:type="dxa"/>
+            <w:tcW w:w="1304" w:type="dxa"/>
             <w:tcBorders>
               <w:top w:val="single" w:sz="6" w:space="0" w:color="666666"/>
               <w:bottom w:val="single" w:sz="6" w:space="0" w:color="666666"/>
@@ -27228,47 +25812,13 @@
                 <w:szCs w:val="18"/>
                 <w:u w:val="none"/>
               </w:rPr>
-              <w:t>0.54</w:t>
-            </w:r>
-          </w:p>
-        </w:tc>
-        <w:tc>
-          <w:tcPr>
-            <w:tcW w:w="1303" w:type="dxa"/>
-            <w:tcBorders>
-              <w:top w:val="single" w:sz="6" w:space="0" w:color="666666"/>
-              <w:bottom w:val="single" w:sz="6" w:space="0" w:color="666666"/>
-            </w:tcBorders>
-            <w:shd w:color="auto" w:fill="FFFFFF" w:val="clear"/>
-            <w:vAlign w:val="center"/>
-          </w:tcPr>
-          <w:p>
-            <w:pPr>
-              <w:pStyle w:val="Normal"/>
-              <w:widowControl w:val="false"/>
-              <w:pBdr/>
-              <w:spacing w:lineRule="exact" w:line="240" w:before="100" w:after="100"/>
-              <w:ind w:left="100" w:right="100" w:hanging="0"/>
-              <w:jc w:val="right"/>
-              <w:rPr/>
-            </w:pPr>
-            <w:r>
-              <w:rPr>
-                <w:rFonts w:eastAsia="Arial" w:cs="Arial"/>
-                <w:b w:val="false"/>
-                <w:i w:val="false"/>
-                <w:color w:val="000000"/>
-                <w:sz w:val="18"/>
-                <w:szCs w:val="18"/>
-                <w:u w:val="none"/>
-              </w:rPr>
               <w:t>0.48</w:t>
             </w:r>
           </w:p>
         </w:tc>
         <w:tc>
           <w:tcPr>
-            <w:tcW w:w="1303" w:type="dxa"/>
+            <w:tcW w:w="1304" w:type="dxa"/>
             <w:tcBorders>
               <w:top w:val="single" w:sz="6" w:space="0" w:color="666666"/>
               <w:bottom w:val="single" w:sz="6" w:space="0" w:color="666666"/>
@@ -27444,7 +25994,7 @@
         </w:tc>
         <w:tc>
           <w:tcPr>
-            <w:tcW w:w="1303" w:type="dxa"/>
+            <w:tcW w:w="1304" w:type="dxa"/>
             <w:tcBorders>
               <w:top w:val="single" w:sz="6" w:space="0" w:color="666666"/>
               <w:bottom w:val="single" w:sz="6" w:space="0" w:color="666666"/>
@@ -27478,7 +26028,7 @@
         </w:tc>
         <w:tc>
           <w:tcPr>
-            <w:tcW w:w="1305" w:type="dxa"/>
+            <w:tcW w:w="1304" w:type="dxa"/>
             <w:tcBorders>
               <w:top w:val="single" w:sz="6" w:space="0" w:color="666666"/>
               <w:bottom w:val="single" w:sz="6" w:space="0" w:color="666666"/>
@@ -27512,41 +26062,7 @@
         </w:tc>
         <w:tc>
           <w:tcPr>
-            <w:tcW w:w="1303" w:type="dxa"/>
-            <w:tcBorders>
-              <w:top w:val="single" w:sz="6" w:space="0" w:color="666666"/>
-              <w:bottom w:val="single" w:sz="6" w:space="0" w:color="666666"/>
-            </w:tcBorders>
-            <w:shd w:color="auto" w:fill="FFFFFF" w:val="clear"/>
-            <w:vAlign w:val="center"/>
-          </w:tcPr>
-          <w:p>
-            <w:pPr>
-              <w:pStyle w:val="Normal"/>
-              <w:widowControl w:val="false"/>
-              <w:pBdr/>
-              <w:spacing w:lineRule="exact" w:line="240" w:before="100" w:after="100"/>
-              <w:ind w:left="100" w:right="100" w:hanging="0"/>
-              <w:jc w:val="right"/>
-              <w:rPr/>
-            </w:pPr>
-            <w:r>
-              <w:rPr>
-                <w:rFonts w:eastAsia="Arial" w:cs="Arial"/>
-                <w:b w:val="false"/>
-                <w:i w:val="false"/>
-                <w:color w:val="000000"/>
-                <w:sz w:val="18"/>
-                <w:szCs w:val="18"/>
-                <w:u w:val="none"/>
-              </w:rPr>
-              <w:t>0.55</w:t>
-            </w:r>
-          </w:p>
-        </w:tc>
-        <w:tc>
-          <w:tcPr>
-            <w:tcW w:w="1303" w:type="dxa"/>
+            <w:tcW w:w="1304" w:type="dxa"/>
             <w:tcBorders>
               <w:top w:val="single" w:sz="6" w:space="0" w:color="666666"/>
               <w:bottom w:val="single" w:sz="6" w:space="0" w:color="666666"/>
@@ -27713,7 +26229,7 @@
         </w:tc>
         <w:tc>
           <w:tcPr>
-            <w:tcW w:w="1303" w:type="dxa"/>
+            <w:tcW w:w="1304" w:type="dxa"/>
             <w:tcBorders>
               <w:top w:val="single" w:sz="6" w:space="0" w:color="666666"/>
               <w:bottom w:val="single" w:sz="6" w:space="0" w:color="666666"/>
@@ -27747,7 +26263,7 @@
         </w:tc>
         <w:tc>
           <w:tcPr>
-            <w:tcW w:w="1305" w:type="dxa"/>
+            <w:tcW w:w="1304" w:type="dxa"/>
             <w:tcBorders>
               <w:top w:val="single" w:sz="6" w:space="0" w:color="666666"/>
               <w:bottom w:val="single" w:sz="6" w:space="0" w:color="666666"/>
@@ -27775,47 +26291,13 @@
                 <w:szCs w:val="18"/>
                 <w:u w:val="none"/>
               </w:rPr>
-              <w:t>0.46</w:t>
-            </w:r>
-          </w:p>
-        </w:tc>
-        <w:tc>
-          <w:tcPr>
-            <w:tcW w:w="1303" w:type="dxa"/>
-            <w:tcBorders>
-              <w:top w:val="single" w:sz="6" w:space="0" w:color="666666"/>
-              <w:bottom w:val="single" w:sz="6" w:space="0" w:color="666666"/>
-            </w:tcBorders>
-            <w:shd w:color="auto" w:fill="FFFFFF" w:val="clear"/>
-            <w:vAlign w:val="center"/>
-          </w:tcPr>
-          <w:p>
-            <w:pPr>
-              <w:pStyle w:val="Normal"/>
-              <w:widowControl w:val="false"/>
-              <w:pBdr/>
-              <w:spacing w:lineRule="exact" w:line="240" w:before="100" w:after="100"/>
-              <w:ind w:left="100" w:right="100" w:hanging="0"/>
-              <w:jc w:val="right"/>
-              <w:rPr/>
-            </w:pPr>
-            <w:r>
-              <w:rPr>
-                <w:rFonts w:eastAsia="Arial" w:cs="Arial"/>
-                <w:b w:val="false"/>
-                <w:i w:val="false"/>
-                <w:color w:val="000000"/>
-                <w:sz w:val="18"/>
-                <w:szCs w:val="18"/>
-                <w:u w:val="none"/>
-              </w:rPr>
               <w:t>0.39</w:t>
             </w:r>
           </w:p>
         </w:tc>
         <w:tc>
           <w:tcPr>
-            <w:tcW w:w="1303" w:type="dxa"/>
+            <w:tcW w:w="1304" w:type="dxa"/>
             <w:tcBorders>
               <w:top w:val="single" w:sz="6" w:space="0" w:color="666666"/>
               <w:bottom w:val="single" w:sz="6" w:space="0" w:color="666666"/>
@@ -27982,7 +26464,7 @@
         </w:tc>
         <w:tc>
           <w:tcPr>
-            <w:tcW w:w="1303" w:type="dxa"/>
+            <w:tcW w:w="1304" w:type="dxa"/>
             <w:tcBorders>
               <w:top w:val="single" w:sz="6" w:space="0" w:color="666666"/>
               <w:bottom w:val="single" w:sz="6" w:space="0" w:color="666666"/>
@@ -28016,7 +26498,7 @@
         </w:tc>
         <w:tc>
           <w:tcPr>
-            <w:tcW w:w="1305" w:type="dxa"/>
+            <w:tcW w:w="1304" w:type="dxa"/>
             <w:tcBorders>
               <w:top w:val="single" w:sz="6" w:space="0" w:color="666666"/>
               <w:bottom w:val="single" w:sz="6" w:space="0" w:color="666666"/>
@@ -28044,47 +26526,13 @@
                 <w:szCs w:val="18"/>
                 <w:u w:val="none"/>
               </w:rPr>
-              <w:t>0.36</w:t>
-            </w:r>
-          </w:p>
-        </w:tc>
-        <w:tc>
-          <w:tcPr>
-            <w:tcW w:w="1303" w:type="dxa"/>
-            <w:tcBorders>
-              <w:top w:val="single" w:sz="6" w:space="0" w:color="666666"/>
-              <w:bottom w:val="single" w:sz="6" w:space="0" w:color="666666"/>
-            </w:tcBorders>
-            <w:shd w:color="auto" w:fill="FFFFFF" w:val="clear"/>
-            <w:vAlign w:val="center"/>
-          </w:tcPr>
-          <w:p>
-            <w:pPr>
-              <w:pStyle w:val="Normal"/>
-              <w:widowControl w:val="false"/>
-              <w:pBdr/>
-              <w:spacing w:lineRule="exact" w:line="240" w:before="100" w:after="100"/>
-              <w:ind w:left="100" w:right="100" w:hanging="0"/>
-              <w:jc w:val="right"/>
-              <w:rPr/>
-            </w:pPr>
-            <w:r>
-              <w:rPr>
-                <w:rFonts w:eastAsia="Arial" w:cs="Arial"/>
-                <w:b w:val="false"/>
-                <w:i w:val="false"/>
-                <w:color w:val="000000"/>
-                <w:sz w:val="18"/>
-                <w:szCs w:val="18"/>
-                <w:u w:val="none"/>
-              </w:rPr>
               <w:t>0.41</w:t>
             </w:r>
           </w:p>
         </w:tc>
         <w:tc>
           <w:tcPr>
-            <w:tcW w:w="1303" w:type="dxa"/>
+            <w:tcW w:w="1304" w:type="dxa"/>
             <w:tcBorders>
               <w:top w:val="single" w:sz="6" w:space="0" w:color="666666"/>
               <w:bottom w:val="single" w:sz="6" w:space="0" w:color="666666"/>
@@ -28260,7 +26708,7 @@
         </w:tc>
         <w:tc>
           <w:tcPr>
-            <w:tcW w:w="1303" w:type="dxa"/>
+            <w:tcW w:w="1304" w:type="dxa"/>
             <w:tcBorders>
               <w:top w:val="single" w:sz="6" w:space="0" w:color="666666"/>
               <w:bottom w:val="single" w:sz="6" w:space="0" w:color="666666"/>
@@ -28294,7 +26742,7 @@
         </w:tc>
         <w:tc>
           <w:tcPr>
-            <w:tcW w:w="1305" w:type="dxa"/>
+            <w:tcW w:w="1304" w:type="dxa"/>
             <w:tcBorders>
               <w:top w:val="single" w:sz="6" w:space="0" w:color="666666"/>
               <w:bottom w:val="single" w:sz="6" w:space="0" w:color="666666"/>
@@ -28322,47 +26770,13 @@
                 <w:szCs w:val="18"/>
                 <w:u w:val="none"/>
               </w:rPr>
-              <w:t>0.74</w:t>
-            </w:r>
-          </w:p>
-        </w:tc>
-        <w:tc>
-          <w:tcPr>
-            <w:tcW w:w="1303" w:type="dxa"/>
-            <w:tcBorders>
-              <w:top w:val="single" w:sz="6" w:space="0" w:color="666666"/>
-              <w:bottom w:val="single" w:sz="6" w:space="0" w:color="666666"/>
-            </w:tcBorders>
-            <w:shd w:color="auto" w:fill="FFFFFF" w:val="clear"/>
-            <w:vAlign w:val="center"/>
-          </w:tcPr>
-          <w:p>
-            <w:pPr>
-              <w:pStyle w:val="Normal"/>
-              <w:widowControl w:val="false"/>
-              <w:pBdr/>
-              <w:spacing w:lineRule="exact" w:line="240" w:before="100" w:after="100"/>
-              <w:ind w:left="100" w:right="100" w:hanging="0"/>
-              <w:jc w:val="right"/>
-              <w:rPr/>
-            </w:pPr>
-            <w:r>
-              <w:rPr>
-                <w:rFonts w:eastAsia="Arial" w:cs="Arial"/>
-                <w:b w:val="false"/>
-                <w:i w:val="false"/>
-                <w:color w:val="000000"/>
-                <w:sz w:val="18"/>
-                <w:szCs w:val="18"/>
-                <w:u w:val="none"/>
-              </w:rPr>
               <w:t>0.71</w:t>
             </w:r>
           </w:p>
         </w:tc>
         <w:tc>
           <w:tcPr>
-            <w:tcW w:w="1303" w:type="dxa"/>
+            <w:tcW w:w="1304" w:type="dxa"/>
             <w:tcBorders>
               <w:top w:val="single" w:sz="6" w:space="0" w:color="666666"/>
               <w:bottom w:val="single" w:sz="6" w:space="0" w:color="666666"/>
@@ -28529,7 +26943,7 @@
         </w:tc>
         <w:tc>
           <w:tcPr>
-            <w:tcW w:w="1303" w:type="dxa"/>
+            <w:tcW w:w="1304" w:type="dxa"/>
             <w:tcBorders>
               <w:top w:val="single" w:sz="6" w:space="0" w:color="666666"/>
               <w:bottom w:val="single" w:sz="6" w:space="0" w:color="666666"/>
@@ -28563,7 +26977,7 @@
         </w:tc>
         <w:tc>
           <w:tcPr>
-            <w:tcW w:w="1305" w:type="dxa"/>
+            <w:tcW w:w="1304" w:type="dxa"/>
             <w:tcBorders>
               <w:top w:val="single" w:sz="6" w:space="0" w:color="666666"/>
               <w:bottom w:val="single" w:sz="6" w:space="0" w:color="666666"/>
@@ -28597,41 +27011,7 @@
         </w:tc>
         <w:tc>
           <w:tcPr>
-            <w:tcW w:w="1303" w:type="dxa"/>
-            <w:tcBorders>
-              <w:top w:val="single" w:sz="6" w:space="0" w:color="666666"/>
-              <w:bottom w:val="single" w:sz="6" w:space="0" w:color="666666"/>
-            </w:tcBorders>
-            <w:shd w:color="auto" w:fill="FFFFFF" w:val="clear"/>
-            <w:vAlign w:val="center"/>
-          </w:tcPr>
-          <w:p>
-            <w:pPr>
-              <w:pStyle w:val="Normal"/>
-              <w:widowControl w:val="false"/>
-              <w:pBdr/>
-              <w:spacing w:lineRule="exact" w:line="240" w:before="100" w:after="100"/>
-              <w:ind w:left="100" w:right="100" w:hanging="0"/>
-              <w:jc w:val="right"/>
-              <w:rPr/>
-            </w:pPr>
-            <w:r>
-              <w:rPr>
-                <w:rFonts w:eastAsia="Arial" w:cs="Arial"/>
-                <w:b w:val="false"/>
-                <w:i w:val="false"/>
-                <w:color w:val="000000"/>
-                <w:sz w:val="18"/>
-                <w:szCs w:val="18"/>
-                <w:u w:val="none"/>
-              </w:rPr>
-              <w:t>0.42</w:t>
-            </w:r>
-          </w:p>
-        </w:tc>
-        <w:tc>
-          <w:tcPr>
-            <w:tcW w:w="1303" w:type="dxa"/>
+            <w:tcW w:w="1304" w:type="dxa"/>
             <w:tcBorders>
               <w:top w:val="single" w:sz="6" w:space="0" w:color="666666"/>
               <w:bottom w:val="single" w:sz="6" w:space="0" w:color="666666"/>
@@ -28798,7 +27178,7 @@
         </w:tc>
         <w:tc>
           <w:tcPr>
-            <w:tcW w:w="1303" w:type="dxa"/>
+            <w:tcW w:w="1304" w:type="dxa"/>
             <w:tcBorders>
               <w:top w:val="single" w:sz="6" w:space="0" w:color="666666"/>
               <w:bottom w:val="single" w:sz="6" w:space="0" w:color="666666"/>
@@ -28832,7 +27212,7 @@
         </w:tc>
         <w:tc>
           <w:tcPr>
-            <w:tcW w:w="1305" w:type="dxa"/>
+            <w:tcW w:w="1304" w:type="dxa"/>
             <w:tcBorders>
               <w:top w:val="single" w:sz="6" w:space="0" w:color="666666"/>
               <w:bottom w:val="single" w:sz="6" w:space="0" w:color="666666"/>
@@ -28860,47 +27240,13 @@
                 <w:szCs w:val="18"/>
                 <w:u w:val="none"/>
               </w:rPr>
-              <w:t>0.39</w:t>
-            </w:r>
-          </w:p>
-        </w:tc>
-        <w:tc>
-          <w:tcPr>
-            <w:tcW w:w="1303" w:type="dxa"/>
-            <w:tcBorders>
-              <w:top w:val="single" w:sz="6" w:space="0" w:color="666666"/>
-              <w:bottom w:val="single" w:sz="6" w:space="0" w:color="666666"/>
-            </w:tcBorders>
-            <w:shd w:color="auto" w:fill="FFFFFF" w:val="clear"/>
-            <w:vAlign w:val="center"/>
-          </w:tcPr>
-          <w:p>
-            <w:pPr>
-              <w:pStyle w:val="Normal"/>
-              <w:widowControl w:val="false"/>
-              <w:pBdr/>
-              <w:spacing w:lineRule="exact" w:line="240" w:before="100" w:after="100"/>
-              <w:ind w:left="100" w:right="100" w:hanging="0"/>
-              <w:jc w:val="right"/>
-              <w:rPr/>
-            </w:pPr>
-            <w:r>
-              <w:rPr>
-                <w:rFonts w:eastAsia="Arial" w:cs="Arial"/>
-                <w:b w:val="false"/>
-                <w:i w:val="false"/>
-                <w:color w:val="000000"/>
-                <w:sz w:val="18"/>
-                <w:szCs w:val="18"/>
-                <w:u w:val="none"/>
-              </w:rPr>
               <w:t>0.33</w:t>
             </w:r>
           </w:p>
         </w:tc>
         <w:tc>
           <w:tcPr>
-            <w:tcW w:w="1303" w:type="dxa"/>
+            <w:tcW w:w="1304" w:type="dxa"/>
             <w:tcBorders>
               <w:top w:val="single" w:sz="6" w:space="0" w:color="666666"/>
               <w:bottom w:val="single" w:sz="6" w:space="0" w:color="666666"/>
@@ -29076,7 +27422,7 @@
         </w:tc>
         <w:tc>
           <w:tcPr>
-            <w:tcW w:w="1303" w:type="dxa"/>
+            <w:tcW w:w="1304" w:type="dxa"/>
             <w:tcBorders>
               <w:top w:val="single" w:sz="6" w:space="0" w:color="666666"/>
               <w:bottom w:val="single" w:sz="6" w:space="0" w:color="666666"/>
@@ -29110,7 +27456,7 @@
         </w:tc>
         <w:tc>
           <w:tcPr>
-            <w:tcW w:w="1305" w:type="dxa"/>
+            <w:tcW w:w="1304" w:type="dxa"/>
             <w:tcBorders>
               <w:top w:val="single" w:sz="6" w:space="0" w:color="666666"/>
               <w:bottom w:val="single" w:sz="6" w:space="0" w:color="666666"/>
@@ -29138,47 +27484,13 @@
                 <w:szCs w:val="18"/>
                 <w:u w:val="none"/>
               </w:rPr>
-              <w:t>0.55</w:t>
-            </w:r>
-          </w:p>
-        </w:tc>
-        <w:tc>
-          <w:tcPr>
-            <w:tcW w:w="1303" w:type="dxa"/>
-            <w:tcBorders>
-              <w:top w:val="single" w:sz="6" w:space="0" w:color="666666"/>
-              <w:bottom w:val="single" w:sz="6" w:space="0" w:color="666666"/>
-            </w:tcBorders>
-            <w:shd w:color="auto" w:fill="FFFFFF" w:val="clear"/>
-            <w:vAlign w:val="center"/>
-          </w:tcPr>
-          <w:p>
-            <w:pPr>
-              <w:pStyle w:val="Normal"/>
-              <w:widowControl w:val="false"/>
-              <w:pBdr/>
-              <w:spacing w:lineRule="exact" w:line="240" w:before="100" w:after="100"/>
-              <w:ind w:left="100" w:right="100" w:hanging="0"/>
-              <w:jc w:val="right"/>
-              <w:rPr/>
-            </w:pPr>
-            <w:r>
-              <w:rPr>
-                <w:rFonts w:eastAsia="Arial" w:cs="Arial"/>
-                <w:b w:val="false"/>
-                <w:i w:val="false"/>
-                <w:color w:val="000000"/>
-                <w:sz w:val="18"/>
-                <w:szCs w:val="18"/>
-                <w:u w:val="none"/>
-              </w:rPr>
               <w:t>0.82</w:t>
             </w:r>
           </w:p>
         </w:tc>
         <w:tc>
           <w:tcPr>
-            <w:tcW w:w="1303" w:type="dxa"/>
+            <w:tcW w:w="1304" w:type="dxa"/>
             <w:tcBorders>
               <w:top w:val="single" w:sz="6" w:space="0" w:color="666666"/>
               <w:bottom w:val="single" w:sz="6" w:space="0" w:color="666666"/>
@@ -29345,7 +27657,7 @@
         </w:tc>
         <w:tc>
           <w:tcPr>
-            <w:tcW w:w="1303" w:type="dxa"/>
+            <w:tcW w:w="1304" w:type="dxa"/>
             <w:tcBorders>
               <w:top w:val="single" w:sz="6" w:space="0" w:color="666666"/>
               <w:bottom w:val="single" w:sz="6" w:space="0" w:color="666666"/>
@@ -29379,7 +27691,7 @@
         </w:tc>
         <w:tc>
           <w:tcPr>
-            <w:tcW w:w="1305" w:type="dxa"/>
+            <w:tcW w:w="1304" w:type="dxa"/>
             <w:tcBorders>
               <w:top w:val="single" w:sz="6" w:space="0" w:color="666666"/>
               <w:bottom w:val="single" w:sz="6" w:space="0" w:color="666666"/>
@@ -29407,47 +27719,13 @@
                 <w:szCs w:val="18"/>
                 <w:u w:val="none"/>
               </w:rPr>
-              <w:t>0.54</w:t>
-            </w:r>
-          </w:p>
-        </w:tc>
-        <w:tc>
-          <w:tcPr>
-            <w:tcW w:w="1303" w:type="dxa"/>
-            <w:tcBorders>
-              <w:top w:val="single" w:sz="6" w:space="0" w:color="666666"/>
-              <w:bottom w:val="single" w:sz="6" w:space="0" w:color="666666"/>
-            </w:tcBorders>
-            <w:shd w:color="auto" w:fill="FFFFFF" w:val="clear"/>
-            <w:vAlign w:val="center"/>
-          </w:tcPr>
-          <w:p>
-            <w:pPr>
-              <w:pStyle w:val="Normal"/>
-              <w:widowControl w:val="false"/>
-              <w:pBdr/>
-              <w:spacing w:lineRule="exact" w:line="240" w:before="100" w:after="100"/>
-              <w:ind w:left="100" w:right="100" w:hanging="0"/>
-              <w:jc w:val="right"/>
-              <w:rPr/>
-            </w:pPr>
-            <w:r>
-              <w:rPr>
-                <w:rFonts w:eastAsia="Arial" w:cs="Arial"/>
-                <w:b w:val="false"/>
-                <w:i w:val="false"/>
-                <w:color w:val="000000"/>
-                <w:sz w:val="18"/>
-                <w:szCs w:val="18"/>
-                <w:u w:val="none"/>
-              </w:rPr>
               <w:t>0.56</w:t>
             </w:r>
           </w:p>
         </w:tc>
         <w:tc>
           <w:tcPr>
-            <w:tcW w:w="1303" w:type="dxa"/>
+            <w:tcW w:w="1304" w:type="dxa"/>
             <w:tcBorders>
               <w:top w:val="single" w:sz="6" w:space="0" w:color="666666"/>
               <w:bottom w:val="single" w:sz="6" w:space="0" w:color="666666"/>
@@ -29614,7 +27892,7 @@
         </w:tc>
         <w:tc>
           <w:tcPr>
-            <w:tcW w:w="1303" w:type="dxa"/>
+            <w:tcW w:w="1304" w:type="dxa"/>
             <w:tcBorders>
               <w:top w:val="single" w:sz="6" w:space="0" w:color="666666"/>
               <w:bottom w:val="single" w:sz="6" w:space="0" w:color="666666"/>
@@ -29648,7 +27926,7 @@
         </w:tc>
         <w:tc>
           <w:tcPr>
-            <w:tcW w:w="1305" w:type="dxa"/>
+            <w:tcW w:w="1304" w:type="dxa"/>
             <w:tcBorders>
               <w:top w:val="single" w:sz="6" w:space="0" w:color="666666"/>
               <w:bottom w:val="single" w:sz="6" w:space="0" w:color="666666"/>
@@ -29676,47 +27954,13 @@
                 <w:szCs w:val="18"/>
                 <w:u w:val="none"/>
               </w:rPr>
-              <w:t>0.49</w:t>
-            </w:r>
-          </w:p>
-        </w:tc>
-        <w:tc>
-          <w:tcPr>
-            <w:tcW w:w="1303" w:type="dxa"/>
-            <w:tcBorders>
-              <w:top w:val="single" w:sz="6" w:space="0" w:color="666666"/>
-              <w:bottom w:val="single" w:sz="6" w:space="0" w:color="666666"/>
-            </w:tcBorders>
-            <w:shd w:color="auto" w:fill="FFFFFF" w:val="clear"/>
-            <w:vAlign w:val="center"/>
-          </w:tcPr>
-          <w:p>
-            <w:pPr>
-              <w:pStyle w:val="Normal"/>
-              <w:widowControl w:val="false"/>
-              <w:pBdr/>
-              <w:spacing w:lineRule="exact" w:line="240" w:before="100" w:after="100"/>
-              <w:ind w:left="100" w:right="100" w:hanging="0"/>
-              <w:jc w:val="right"/>
-              <w:rPr/>
-            </w:pPr>
-            <w:r>
-              <w:rPr>
-                <w:rFonts w:eastAsia="Arial" w:cs="Arial"/>
-                <w:b w:val="false"/>
-                <w:i w:val="false"/>
-                <w:color w:val="000000"/>
-                <w:sz w:val="18"/>
-                <w:szCs w:val="18"/>
-                <w:u w:val="none"/>
-              </w:rPr>
               <w:t>0.48</w:t>
             </w:r>
           </w:p>
         </w:tc>
         <w:tc>
           <w:tcPr>
-            <w:tcW w:w="1303" w:type="dxa"/>
+            <w:tcW w:w="1304" w:type="dxa"/>
             <w:tcBorders>
               <w:top w:val="single" w:sz="6" w:space="0" w:color="666666"/>
               <w:bottom w:val="single" w:sz="6" w:space="0" w:color="666666"/>
@@ -29892,7 +28136,7 @@
         </w:tc>
         <w:tc>
           <w:tcPr>
-            <w:tcW w:w="1303" w:type="dxa"/>
+            <w:tcW w:w="1304" w:type="dxa"/>
             <w:tcBorders>
               <w:top w:val="single" w:sz="6" w:space="0" w:color="666666"/>
               <w:bottom w:val="single" w:sz="6" w:space="0" w:color="666666"/>
@@ -29926,7 +28170,7 @@
         </w:tc>
         <w:tc>
           <w:tcPr>
-            <w:tcW w:w="1305" w:type="dxa"/>
+            <w:tcW w:w="1304" w:type="dxa"/>
             <w:tcBorders>
               <w:top w:val="single" w:sz="6" w:space="0" w:color="666666"/>
               <w:bottom w:val="single" w:sz="6" w:space="0" w:color="666666"/>
@@ -29954,47 +28198,13 @@
                 <w:szCs w:val="18"/>
                 <w:u w:val="none"/>
               </w:rPr>
-              <w:t>0.76</w:t>
-            </w:r>
-          </w:p>
-        </w:tc>
-        <w:tc>
-          <w:tcPr>
-            <w:tcW w:w="1303" w:type="dxa"/>
-            <w:tcBorders>
-              <w:top w:val="single" w:sz="6" w:space="0" w:color="666666"/>
-              <w:bottom w:val="single" w:sz="6" w:space="0" w:color="666666"/>
-            </w:tcBorders>
-            <w:shd w:color="auto" w:fill="FFFFFF" w:val="clear"/>
-            <w:vAlign w:val="center"/>
-          </w:tcPr>
-          <w:p>
-            <w:pPr>
-              <w:pStyle w:val="Normal"/>
-              <w:widowControl w:val="false"/>
-              <w:pBdr/>
-              <w:spacing w:lineRule="exact" w:line="240" w:before="100" w:after="100"/>
-              <w:ind w:left="100" w:right="100" w:hanging="0"/>
-              <w:jc w:val="right"/>
-              <w:rPr/>
-            </w:pPr>
-            <w:r>
-              <w:rPr>
-                <w:rFonts w:eastAsia="Arial" w:cs="Arial"/>
-                <w:b w:val="false"/>
-                <w:i w:val="false"/>
-                <w:color w:val="000000"/>
-                <w:sz w:val="18"/>
-                <w:szCs w:val="18"/>
-                <w:u w:val="none"/>
-              </w:rPr>
               <w:t>0.79</w:t>
             </w:r>
           </w:p>
         </w:tc>
         <w:tc>
           <w:tcPr>
-            <w:tcW w:w="1303" w:type="dxa"/>
+            <w:tcW w:w="1304" w:type="dxa"/>
             <w:tcBorders>
               <w:top w:val="single" w:sz="6" w:space="0" w:color="666666"/>
               <w:bottom w:val="single" w:sz="6" w:space="0" w:color="666666"/>
@@ -30161,7 +28371,7 @@
         </w:tc>
         <w:tc>
           <w:tcPr>
-            <w:tcW w:w="1303" w:type="dxa"/>
+            <w:tcW w:w="1304" w:type="dxa"/>
             <w:tcBorders>
               <w:top w:val="single" w:sz="6" w:space="0" w:color="666666"/>
               <w:bottom w:val="single" w:sz="6" w:space="0" w:color="666666"/>
@@ -30195,7 +28405,7 @@
         </w:tc>
         <w:tc>
           <w:tcPr>
-            <w:tcW w:w="1305" w:type="dxa"/>
+            <w:tcW w:w="1304" w:type="dxa"/>
             <w:tcBorders>
               <w:top w:val="single" w:sz="6" w:space="0" w:color="666666"/>
               <w:bottom w:val="single" w:sz="6" w:space="0" w:color="666666"/>
@@ -30223,47 +28433,13 @@
                 <w:szCs w:val="18"/>
                 <w:u w:val="none"/>
               </w:rPr>
-              <w:t>0.40</w:t>
-            </w:r>
-          </w:p>
-        </w:tc>
-        <w:tc>
-          <w:tcPr>
-            <w:tcW w:w="1303" w:type="dxa"/>
-            <w:tcBorders>
-              <w:top w:val="single" w:sz="6" w:space="0" w:color="666666"/>
-              <w:bottom w:val="single" w:sz="6" w:space="0" w:color="666666"/>
-            </w:tcBorders>
-            <w:shd w:color="auto" w:fill="FFFFFF" w:val="clear"/>
-            <w:vAlign w:val="center"/>
-          </w:tcPr>
-          <w:p>
-            <w:pPr>
-              <w:pStyle w:val="Normal"/>
-              <w:widowControl w:val="false"/>
-              <w:pBdr/>
-              <w:spacing w:lineRule="exact" w:line="240" w:before="100" w:after="100"/>
-              <w:ind w:left="100" w:right="100" w:hanging="0"/>
-              <w:jc w:val="right"/>
-              <w:rPr/>
-            </w:pPr>
-            <w:r>
-              <w:rPr>
-                <w:rFonts w:eastAsia="Arial" w:cs="Arial"/>
-                <w:b w:val="false"/>
-                <w:i w:val="false"/>
-                <w:color w:val="000000"/>
-                <w:sz w:val="18"/>
-                <w:szCs w:val="18"/>
-                <w:u w:val="none"/>
-              </w:rPr>
               <w:t>0.48</w:t>
             </w:r>
           </w:p>
         </w:tc>
         <w:tc>
           <w:tcPr>
-            <w:tcW w:w="1303" w:type="dxa"/>
+            <w:tcW w:w="1304" w:type="dxa"/>
             <w:tcBorders>
               <w:top w:val="single" w:sz="6" w:space="0" w:color="666666"/>
               <w:bottom w:val="single" w:sz="6" w:space="0" w:color="666666"/>
@@ -30430,7 +28606,7 @@
         </w:tc>
         <w:tc>
           <w:tcPr>
-            <w:tcW w:w="1303" w:type="dxa"/>
+            <w:tcW w:w="1304" w:type="dxa"/>
             <w:tcBorders>
               <w:top w:val="single" w:sz="6" w:space="0" w:color="666666"/>
               <w:bottom w:val="single" w:sz="12" w:space="0" w:color="666666"/>
@@ -30464,7 +28640,7 @@
         </w:tc>
         <w:tc>
           <w:tcPr>
-            <w:tcW w:w="1305" w:type="dxa"/>
+            <w:tcW w:w="1304" w:type="dxa"/>
             <w:tcBorders>
               <w:top w:val="single" w:sz="6" w:space="0" w:color="666666"/>
               <w:bottom w:val="single" w:sz="12" w:space="0" w:color="666666"/>
@@ -30492,47 +28668,13 @@
                 <w:szCs w:val="18"/>
                 <w:u w:val="none"/>
               </w:rPr>
-              <w:t>0.42</w:t>
-            </w:r>
-          </w:p>
-        </w:tc>
-        <w:tc>
-          <w:tcPr>
-            <w:tcW w:w="1303" w:type="dxa"/>
-            <w:tcBorders>
-              <w:top w:val="single" w:sz="6" w:space="0" w:color="666666"/>
-              <w:bottom w:val="single" w:sz="12" w:space="0" w:color="666666"/>
-            </w:tcBorders>
-            <w:shd w:color="auto" w:fill="FFFFFF" w:val="clear"/>
-            <w:vAlign w:val="center"/>
-          </w:tcPr>
-          <w:p>
-            <w:pPr>
-              <w:pStyle w:val="Normal"/>
-              <w:widowControl w:val="false"/>
-              <w:pBdr/>
-              <w:spacing w:lineRule="exact" w:line="240" w:before="100" w:after="100"/>
-              <w:ind w:left="100" w:right="100" w:hanging="0"/>
-              <w:jc w:val="right"/>
-              <w:rPr/>
-            </w:pPr>
-            <w:r>
-              <w:rPr>
-                <w:rFonts w:eastAsia="Arial" w:cs="Arial"/>
-                <w:b w:val="false"/>
-                <w:i w:val="false"/>
-                <w:color w:val="000000"/>
-                <w:sz w:val="18"/>
-                <w:szCs w:val="18"/>
-                <w:u w:val="none"/>
-              </w:rPr>
               <w:t>0.30</w:t>
             </w:r>
           </w:p>
         </w:tc>
         <w:tc>
           <w:tcPr>
-            <w:tcW w:w="1303" w:type="dxa"/>
+            <w:tcW w:w="1304" w:type="dxa"/>
             <w:tcBorders>
               <w:top w:val="single" w:sz="6" w:space="0" w:color="666666"/>
               <w:bottom w:val="single" w:sz="12" w:space="0" w:color="666666"/>
@@ -30571,8 +28713,8 @@
         </w:trPr>
         <w:tc>
           <w:tcPr>
-            <w:tcW w:w="10543" w:type="dxa"/>
-            <w:gridSpan w:val="8"/>
+            <w:tcW w:w="9241" w:type="dxa"/>
+            <w:gridSpan w:val="7"/>
             <w:tcBorders>
               <w:top w:val="single" w:sz="12" w:space="0" w:color="666666"/>
               <w:bottom w:val="single" w:sz="6" w:space="0" w:color="666666"/>
@@ -30624,8 +28766,8 @@
         </w:trPr>
         <w:tc>
           <w:tcPr>
-            <w:tcW w:w="10543" w:type="dxa"/>
-            <w:gridSpan w:val="8"/>
+            <w:tcW w:w="9241" w:type="dxa"/>
+            <w:gridSpan w:val="7"/>
             <w:tcBorders>
               <w:top w:val="single" w:sz="6" w:space="0" w:color="666666"/>
               <w:bottom w:val="single" w:sz="6" w:space="0" w:color="666666"/>
@@ -30667,59 +28809,6 @@
                 <w:u w:val="none"/>
               </w:rPr>
               <w:t>CV: cross-validation</w:t>
-            </w:r>
-          </w:p>
-        </w:tc>
-      </w:tr>
-      <w:tr>
-        <w:trPr>
-          <w:trHeight w:val="360" w:hRule="atLeast"/>
-        </w:trPr>
-        <w:tc>
-          <w:tcPr>
-            <w:tcW w:w="10543" w:type="dxa"/>
-            <w:gridSpan w:val="8"/>
-            <w:tcBorders>
-              <w:top w:val="single" w:sz="6" w:space="0" w:color="666666"/>
-              <w:bottom w:val="single" w:sz="6" w:space="0" w:color="666666"/>
-            </w:tcBorders>
-            <w:shd w:color="auto" w:fill="FFFFFF" w:val="clear"/>
-            <w:vAlign w:val="center"/>
-          </w:tcPr>
-          <w:p>
-            <w:pPr>
-              <w:pStyle w:val="Normal"/>
-              <w:widowControl w:val="false"/>
-              <w:pBdr/>
-              <w:spacing w:lineRule="exact" w:line="240" w:before="100" w:after="100"/>
-              <w:ind w:left="100" w:right="100" w:hanging="0"/>
-              <w:jc w:val="left"/>
-              <w:rPr/>
-            </w:pPr>
-            <w:r>
-              <w:rPr>
-                <w:rFonts w:eastAsia="Arial" w:cs="Arial"/>
-                <w:b w:val="false"/>
-                <w:i w:val="false"/>
-                <w:color w:val="000000"/>
-                <w:sz w:val="18"/>
-                <w:szCs w:val="18"/>
-                <w:u w:val="none"/>
-                <w:vertAlign w:val="superscript"/>
-              </w:rPr>
-              <w:t>c</w:t>
-            </w:r>
-            <w:r>
-              <w:rPr>
-                <w:rFonts w:eastAsia="Arial" w:cs="Arial"/>
-                <w:b w:val="false"/>
-                <w:i w:val="false"/>
-                <w:color w:val="000000"/>
-                <w:sz w:val="18"/>
-                <w:szCs w:val="18"/>
-                <w:u w:val="none"/>
-              </w:rPr>
-              <w:t>Brier Skill Score comparing the given classifier with the purely random cluster assignment.</w:t>
             </w:r>
           </w:p>
         </w:tc>
@@ -31533,9 +29622,13 @@
     </w:p>
     <w:p>
       <w:pPr>
-        <w:pStyle w:val="TextBody"/>
+        <w:pStyle w:val="ImageCaption"/>
         <w:rPr/>
       </w:pPr>
+      <w:r>
+        <w:rPr/>
+        <w:t xml:space="preserve"> </w:t>
+      </w:r>
       <w:r>
         <w:rPr>
           <w:b/>
@@ -31765,6 +29858,15 @@
             </a:graphic>
           </wp:inline>
         </w:drawing>
+      </w:r>
+    </w:p>
+    <w:p>
+      <w:pPr>
+        <w:pStyle w:val="ImageCaption"/>
+        <w:rPr/>
+      </w:pPr>
+      <w:r>
+        <w:rPr/>
       </w:r>
     </w:p>
     <w:p>

</xml_diff>